<commit_message>
Week3; Building a Test Plan
</commit_message>
<xml_diff>
--- a/assignements/TestPlan_Template.docx
+++ b/assignements/TestPlan_Template.docx
@@ -195,11 +195,6 @@
         </w:rPr>
       </w:pPr>
       <w:r>
-        <w:rPr>
-          <w:b/>
-          <w:spacing w:val="-3"/>
-          <w:sz w:val="30"/>
-        </w:rPr>
         <mc:AlternateContent>
           <mc:Choice Requires="wps">
             <w:drawing>
@@ -390,25 +385,6 @@
     </w:p>
     <w:p>
       <w:pPr>
-        <w:pStyle w:val="TextBody"/>
-        <w:jc w:val="right"/>
-        <w:rPr>
-          <w:b/>
-          <w:b/>
-          <w:spacing w:val="-3"/>
-          <w:sz w:val="30"/>
-        </w:rPr>
-      </w:pPr>
-      <w:r>
-        <w:rPr>
-          <w:b/>
-          <w:spacing w:val="-3"/>
-          <w:sz w:val="30"/>
-        </w:rPr>
-      </w:r>
-    </w:p>
-    <w:p>
-      <w:pPr>
         <w:sectPr>
           <w:footerReference w:type="default" r:id="rId2"/>
           <w:type w:val="nextPage"/>
@@ -461,7 +437,11 @@
         </w:rPr>
       </w:pPr>
       <w:r>
-        <w:rPr/>
+        <w:rPr>
+          <w:b/>
+          <w:spacing w:val="-3"/>
+          <w:sz w:val="30"/>
+        </w:rPr>
       </w:r>
     </w:p>
     <w:p>
@@ -475,7 +455,11 @@
         </w:rPr>
       </w:pPr>
       <w:r>
-        <w:rPr/>
+        <w:rPr>
+          <w:b/>
+          <w:spacing w:val="-3"/>
+          <w:sz w:val="30"/>
+        </w:rPr>
       </w:r>
     </w:p>
     <w:sdt>
@@ -758,7 +742,14 @@
             <w:tab/>
             <w:t>Risks/Mitigation</w:t>
             <w:tab/>
+          </w:r>
+          <w:r>
+            <w:rPr/>
             <w:t>4</w:t>
+          </w:r>
+          <w:r>
+            <w:rPr/>
+            <w:tab/>
           </w:r>
         </w:p>
         <w:p>
@@ -787,9 +778,10 @@
         </w:p>
         <w:p>
           <w:pPr>
-            <w:pStyle w:val="Contents1"/>
+            <w:pStyle w:val="Normal"/>
             <w:tabs>
               <w:tab w:val="clear" w:pos="720"/>
+              <w:tab w:val="left" w:pos="600" w:leader="none"/>
               <w:tab w:val="right" w:pos="8630" w:leader="none"/>
             </w:tabs>
             <w:rPr>
@@ -801,33 +793,44 @@
           </w:pPr>
           <w:r>
             <w:rPr/>
-            <w:t>Appendix A – Detailed Resource Requirements</w:t>
-            <w:tab/>
-            <w:t>5</w:t>
           </w:r>
         </w:p>
         <w:p>
           <w:pPr>
-            <w:pStyle w:val="Contents1"/>
+            <w:pStyle w:val="Normal"/>
             <w:tabs>
               <w:tab w:val="clear" w:pos="720"/>
               <w:tab w:val="right" w:pos="8630" w:leader="none"/>
             </w:tabs>
             <w:rPr>
+              <w:rFonts w:ascii="Arial" w:hAnsi="Arial"/>
               <w:b/>
               <w:b/>
-              <w:spacing w:val="-3"/>
-              <w:sz w:val="30"/>
+              <w:bCs/>
+              <w:sz w:val="24"/>
+              <w:szCs w:val="24"/>
             </w:rPr>
           </w:pPr>
           <w:r>
-            <w:rPr/>
-            <w:t>Appendix B – Detailed Test Schedule</w:t>
+            <w:rPr>
+              <w:rFonts w:ascii="Arial" w:hAnsi="Arial"/>
+              <w:b/>
+              <w:bCs/>
+              <w:sz w:val="24"/>
+              <w:szCs w:val="24"/>
+            </w:rPr>
+            <w:t>APPENDIX A – Test Cases</w:t>
             <w:tab/>
-            <w:t>6</w:t>
+            <w:t>7</w:t>
           </w:r>
           <w:r>
-            <w:rPr/>
+            <w:rPr>
+              <w:sz w:val="24"/>
+              <w:b/>
+              <w:szCs w:val="24"/>
+              <w:bCs/>
+              <w:rFonts w:ascii="Arial" w:hAnsi="Arial"/>
+            </w:rPr>
             <w:fldChar w:fldCharType="end"/>
           </w:r>
         </w:p>
@@ -857,10 +860,10 @@
         </w:numPr>
         <w:rPr/>
       </w:pPr>
-      <w:bookmarkStart w:id="0" w:name="_Toc456602028"/>
-      <w:bookmarkStart w:id="1" w:name="_Toc456602139"/>
-      <w:bookmarkStart w:id="2" w:name="_Toc456601700"/>
-      <w:bookmarkStart w:id="3" w:name="_Toc456601723"/>
+      <w:bookmarkStart w:id="0" w:name="_Toc456601723"/>
+      <w:bookmarkStart w:id="1" w:name="_Toc456601700"/>
+      <w:bookmarkStart w:id="2" w:name="_Toc456602139"/>
+      <w:bookmarkStart w:id="3" w:name="_Toc456602028"/>
       <w:r>
         <w:rPr/>
         <w:t>Introduction</w:t>
@@ -875,10 +878,10 @@
         <w:pStyle w:val="Heading2"/>
         <w:rPr/>
       </w:pPr>
-      <w:bookmarkStart w:id="4" w:name="_Toc456601701"/>
-      <w:bookmarkStart w:id="5" w:name="_Toc456601724"/>
-      <w:bookmarkStart w:id="6" w:name="_Toc456602029"/>
-      <w:bookmarkStart w:id="7" w:name="_Toc456602140"/>
+      <w:bookmarkStart w:id="4" w:name="_Toc456602140"/>
+      <w:bookmarkStart w:id="5" w:name="_Toc456602029"/>
+      <w:bookmarkStart w:id="6" w:name="_Toc456601724"/>
+      <w:bookmarkStart w:id="7" w:name="_Toc456601701"/>
       <w:r>
         <w:rPr/>
         <w:t>Objective</w:t>
@@ -913,10 +916,10 @@
         <w:pStyle w:val="Heading2"/>
         <w:rPr/>
       </w:pPr>
-      <w:bookmarkStart w:id="8" w:name="_Toc456601702"/>
-      <w:bookmarkStart w:id="9" w:name="_Toc456601725"/>
-      <w:bookmarkStart w:id="10" w:name="_Toc456602030"/>
-      <w:bookmarkStart w:id="11" w:name="_Toc456602141"/>
+      <w:bookmarkStart w:id="8" w:name="_Toc456602141"/>
+      <w:bookmarkStart w:id="9" w:name="_Toc456602030"/>
+      <w:bookmarkStart w:id="10" w:name="_Toc456601725"/>
+      <w:bookmarkStart w:id="11" w:name="_Toc456601702"/>
       <w:r>
         <w:rPr/>
         <w:t>Project Description</w:t>
@@ -961,10 +964,10 @@
         <w:pStyle w:val="Heading2"/>
         <w:rPr/>
       </w:pPr>
-      <w:bookmarkStart w:id="12" w:name="_Toc456601726"/>
-      <w:bookmarkStart w:id="13" w:name="_Toc456601703"/>
-      <w:bookmarkStart w:id="14" w:name="_Toc456602142"/>
-      <w:bookmarkStart w:id="15" w:name="_Toc456602031"/>
+      <w:bookmarkStart w:id="12" w:name="_Toc456602031"/>
+      <w:bookmarkStart w:id="13" w:name="_Toc456601726"/>
+      <w:bookmarkStart w:id="14" w:name="_Toc456601703"/>
+      <w:bookmarkStart w:id="15" w:name="_Toc456602142"/>
       <w:r>
         <w:rPr/>
         <w:t>Process Tailoring</w:t>
@@ -1061,7 +1064,19 @@
         <w:rPr/>
         <w:t xml:space="preserve"> – will be performed to verify that the program can be executed as specified in </w:t>
         <w:tab/>
-        <w:t>the SRS. See Appendix X.X for a description of the Entrance Test Cases.</w:t>
+        <w:t xml:space="preserve">the SRS. See Appendix </w:t>
+      </w:r>
+      <w:r>
+        <w:rPr/>
+        <w:t>A</w:t>
+      </w:r>
+      <w:r>
+        <w:rPr/>
+        <w:t xml:space="preserve"> for a </w:t>
+      </w:r>
+      <w:r>
+        <w:rPr/>
+        <w:t>detailed description of test cases.</w:t>
       </w:r>
     </w:p>
     <w:p>
@@ -1081,9 +1096,89 @@
         <w:rPr/>
         <w:t xml:space="preserve">– will be performed to verify the corectness of the program. Main Test determines </w:t>
         <w:tab/>
-        <w:t xml:space="preserve">that all the requirements in the SRS have been staisfied. See Appendix X.X for a description for </w:t>
+        <w:t xml:space="preserve">that all the requirements in the SRS have been staisfied. See Appendix </w:t>
+      </w:r>
+      <w:r>
+        <w:rPr/>
+        <w:t>A</w:t>
+      </w:r>
+      <w:r>
+        <w:rPr/>
+        <w:t xml:space="preserve"> for a </w:t>
+      </w:r>
+      <w:r>
+        <w:rPr/>
+        <w:t xml:space="preserve">detailed </w:t>
         <w:tab/>
-        <w:t>Main Test Cases</w:t>
+        <w:t>description of test cases.</w:t>
+      </w:r>
+    </w:p>
+    <w:p>
+      <w:pPr>
+        <w:pStyle w:val="TextBody"/>
+        <w:spacing w:before="0" w:after="0"/>
+        <w:rPr/>
+      </w:pPr>
+      <w:r>
+        <w:rPr/>
+        <w:tab/>
+      </w:r>
+      <w:r>
+        <w:rPr>
+          <w:b/>
+          <w:bCs/>
+        </w:rPr>
+        <w:t>Exit Test –</w:t>
+      </w:r>
+      <w:r>
+        <w:rPr>
+          <w:b w:val="false"/>
+          <w:bCs w:val="false"/>
+        </w:rPr>
+        <w:t xml:space="preserve"> will be performed to verify the outputs of the program.</w:t>
+      </w:r>
+    </w:p>
+    <w:p>
+      <w:pPr>
+        <w:pStyle w:val="TextBody"/>
+        <w:spacing w:before="0" w:after="0"/>
+        <w:rPr/>
+      </w:pPr>
+      <w:r>
+        <w:rPr>
+          <w:b w:val="false"/>
+          <w:bCs w:val="false"/>
+        </w:rPr>
+        <w:tab/>
+        <w:t xml:space="preserve">See Appendix </w:t>
+      </w:r>
+      <w:r>
+        <w:rPr>
+          <w:b w:val="false"/>
+          <w:bCs w:val="false"/>
+        </w:rPr>
+        <w:t>A</w:t>
+      </w:r>
+      <w:r>
+        <w:rPr>
+          <w:b w:val="false"/>
+          <w:bCs w:val="false"/>
+        </w:rPr>
+        <w:t xml:space="preserve"> for a detailed description of test cases.</w:t>
+      </w:r>
+    </w:p>
+    <w:p>
+      <w:pPr>
+        <w:pStyle w:val="TextBody"/>
+        <w:spacing w:before="0" w:after="0"/>
+        <w:rPr>
+          <w:b w:val="false"/>
+          <w:b w:val="false"/>
+          <w:bCs w:val="false"/>
+        </w:rPr>
+      </w:pPr>
+      <w:r>
+        <w:rPr/>
       </w:r>
     </w:p>
     <w:p>
@@ -1136,10 +1231,10 @@
         </w:numPr>
         <w:rPr/>
       </w:pPr>
-      <w:bookmarkStart w:id="16" w:name="_Toc456601705"/>
-      <w:bookmarkStart w:id="17" w:name="_Toc456601728"/>
-      <w:bookmarkStart w:id="18" w:name="_Toc456602033"/>
-      <w:bookmarkStart w:id="19" w:name="_Toc456602144"/>
+      <w:bookmarkStart w:id="16" w:name="_Toc456602144"/>
+      <w:bookmarkStart w:id="17" w:name="_Toc456602033"/>
+      <w:bookmarkStart w:id="18" w:name="_Toc456601728"/>
+      <w:bookmarkStart w:id="19" w:name="_Toc456601705"/>
       <w:r>
         <w:rPr/>
         <w:t>Assumptions/Dependencies</w:t>
@@ -1169,6 +1264,33 @@
         <w:rPr/>
         <w:tab/>
         <w:t xml:space="preserve">  The program must be available by 05 Jun, 2022</w:t>
+      </w:r>
+    </w:p>
+    <w:p>
+      <w:pPr>
+        <w:pStyle w:val="Normal"/>
+        <w:rPr/>
+      </w:pPr>
+      <w:r>
+        <w:rPr/>
+      </w:r>
+    </w:p>
+    <w:p>
+      <w:pPr>
+        <w:pStyle w:val="Normal"/>
+        <w:rPr/>
+      </w:pPr>
+      <w:r>
+        <w:rPr/>
+      </w:r>
+    </w:p>
+    <w:p>
+      <w:pPr>
+        <w:pStyle w:val="Normal"/>
+        <w:rPr/>
+      </w:pPr>
+      <w:r>
+        <w:rPr/>
       </w:r>
     </w:p>
     <w:p>
@@ -1189,10 +1311,10 @@
         </w:numPr>
         <w:rPr/>
       </w:pPr>
-      <w:bookmarkStart w:id="20" w:name="_Toc456602034"/>
-      <w:bookmarkStart w:id="21" w:name="_Toc456602145"/>
-      <w:bookmarkStart w:id="22" w:name="_Toc456601729"/>
-      <w:bookmarkStart w:id="23" w:name="_Toc456601706"/>
+      <w:bookmarkStart w:id="20" w:name="_Toc456601706"/>
+      <w:bookmarkStart w:id="21" w:name="_Toc456601729"/>
+      <w:bookmarkStart w:id="22" w:name="_Toc456602145"/>
+      <w:bookmarkStart w:id="23" w:name="_Toc456602034"/>
       <w:r>
         <w:rPr/>
         <w:t>Test Requirements</w:t>
@@ -1841,6 +1963,24 @@
     </w:p>
     <w:p>
       <w:pPr>
+        <w:pStyle w:val="Normal"/>
+        <w:rPr/>
+      </w:pPr>
+      <w:r>
+        <w:rPr/>
+      </w:r>
+    </w:p>
+    <w:p>
+      <w:pPr>
+        <w:pStyle w:val="Normal"/>
+        <w:rPr/>
+      </w:pPr>
+      <w:r>
+        <w:rPr/>
+      </w:r>
+    </w:p>
+    <w:p>
+      <w:pPr>
         <w:pStyle w:val="Heading1"/>
         <w:numPr>
           <w:ilvl w:val="0"/>
@@ -1848,10 +1988,10 @@
         </w:numPr>
         <w:rPr/>
       </w:pPr>
-      <w:bookmarkStart w:id="24" w:name="_Toc456602146"/>
-      <w:bookmarkStart w:id="25" w:name="_Toc456601707"/>
+      <w:bookmarkStart w:id="24" w:name="_Toc456602035"/>
+      <w:bookmarkStart w:id="25" w:name="_Toc456602146"/>
       <w:bookmarkStart w:id="26" w:name="_Toc456601730"/>
-      <w:bookmarkStart w:id="27" w:name="_Toc456602035"/>
+      <w:bookmarkStart w:id="27" w:name="_Toc456601707"/>
       <w:r>
         <w:rPr/>
         <w:t>Test Tools</w:t>
@@ -1930,10 +2070,10 @@
         </w:numPr>
         <w:rPr/>
       </w:pPr>
-      <w:bookmarkStart w:id="28" w:name="_Toc456601708"/>
-      <w:bookmarkStart w:id="29" w:name="_Toc456601731"/>
-      <w:bookmarkStart w:id="30" w:name="_Toc456602036"/>
-      <w:bookmarkStart w:id="31" w:name="_Toc456602147"/>
+      <w:bookmarkStart w:id="28" w:name="_Toc456602147"/>
+      <w:bookmarkStart w:id="29" w:name="_Toc456602036"/>
+      <w:bookmarkStart w:id="30" w:name="_Toc456601731"/>
+      <w:bookmarkStart w:id="31" w:name="_Toc456601708"/>
       <w:r>
         <w:rPr/>
         <w:t>Resource Requirements</w:t>
@@ -2026,10 +2166,10 @@
         </w:numPr>
         <w:rPr/>
       </w:pPr>
-      <w:bookmarkStart w:id="32" w:name="_Toc456602148"/>
-      <w:bookmarkStart w:id="33" w:name="_Toc456602037"/>
-      <w:bookmarkStart w:id="34" w:name="_Toc456601732"/>
-      <w:bookmarkStart w:id="35" w:name="_Toc456601709"/>
+      <w:bookmarkStart w:id="32" w:name="_Toc456601709"/>
+      <w:bookmarkStart w:id="33" w:name="_Toc456601732"/>
+      <w:bookmarkStart w:id="34" w:name="_Toc456602037"/>
+      <w:bookmarkStart w:id="35" w:name="_Toc456602148"/>
       <w:r>
         <w:rPr/>
         <w:t>Test Schedule</w:t>
@@ -2054,8 +2194,8 @@
       </w:tblPr>
       <w:tblGrid>
         <w:gridCol w:w="2520"/>
-        <w:gridCol w:w="2340"/>
-        <w:gridCol w:w="2520"/>
+        <w:gridCol w:w="2339"/>
+        <w:gridCol w:w="2521"/>
       </w:tblGrid>
       <w:tr>
         <w:trPr>
@@ -2070,6 +2210,7 @@
           <w:p>
             <w:pPr>
               <w:pStyle w:val="Normal"/>
+              <w:widowControl w:val="false"/>
               <w:tabs>
                 <w:tab w:val="clear" w:pos="720"/>
               </w:tabs>
@@ -2086,13 +2227,14 @@
         </w:tc>
         <w:tc>
           <w:tcPr>
-            <w:tcW w:w="2340" w:type="dxa"/>
-            <w:tcBorders/>
-            <w:vAlign w:val="bottom"/>
-          </w:tcPr>
-          <w:p>
-            <w:pPr>
-              <w:pStyle w:val="Normal"/>
+            <w:tcW w:w="2339" w:type="dxa"/>
+            <w:tcBorders/>
+            <w:vAlign w:val="bottom"/>
+          </w:tcPr>
+          <w:p>
+            <w:pPr>
+              <w:pStyle w:val="Normal"/>
+              <w:widowControl w:val="false"/>
               <w:tabs>
                 <w:tab w:val="clear" w:pos="720"/>
               </w:tabs>
@@ -2109,13 +2251,14 @@
         </w:tc>
         <w:tc>
           <w:tcPr>
-            <w:tcW w:w="2520" w:type="dxa"/>
-            <w:tcBorders/>
-            <w:vAlign w:val="bottom"/>
-          </w:tcPr>
-          <w:p>
-            <w:pPr>
-              <w:pStyle w:val="Normal"/>
+            <w:tcW w:w="2521" w:type="dxa"/>
+            <w:tcBorders/>
+            <w:vAlign w:val="bottom"/>
+          </w:tcPr>
+          <w:p>
+            <w:pPr>
+              <w:pStyle w:val="Normal"/>
+              <w:widowControl w:val="false"/>
               <w:tabs>
                 <w:tab w:val="clear" w:pos="720"/>
               </w:tabs>
@@ -2144,6 +2287,7 @@
           <w:p>
             <w:pPr>
               <w:pStyle w:val="Normal"/>
+              <w:widowControl w:val="false"/>
               <w:tabs>
                 <w:tab w:val="clear" w:pos="720"/>
               </w:tabs>
@@ -2158,13 +2302,14 @@
         </w:tc>
         <w:tc>
           <w:tcPr>
-            <w:tcW w:w="2340" w:type="dxa"/>
-            <w:tcBorders/>
-            <w:vAlign w:val="bottom"/>
-          </w:tcPr>
-          <w:p>
-            <w:pPr>
-              <w:pStyle w:val="Normal"/>
+            <w:tcW w:w="2339" w:type="dxa"/>
+            <w:tcBorders/>
+            <w:vAlign w:val="bottom"/>
+          </w:tcPr>
+          <w:p>
+            <w:pPr>
+              <w:pStyle w:val="Normal"/>
+              <w:widowControl w:val="false"/>
               <w:tabs>
                 <w:tab w:val="clear" w:pos="720"/>
               </w:tabs>
@@ -2179,13 +2324,14 @@
         </w:tc>
         <w:tc>
           <w:tcPr>
-            <w:tcW w:w="2520" w:type="dxa"/>
-            <w:tcBorders/>
-            <w:vAlign w:val="bottom"/>
-          </w:tcPr>
-          <w:p>
-            <w:pPr>
-              <w:pStyle w:val="Normal"/>
+            <w:tcW w:w="2521" w:type="dxa"/>
+            <w:tcBorders/>
+            <w:vAlign w:val="bottom"/>
+          </w:tcPr>
+          <w:p>
+            <w:pPr>
+              <w:pStyle w:val="Normal"/>
+              <w:widowControl w:val="false"/>
               <w:tabs>
                 <w:tab w:val="clear" w:pos="720"/>
               </w:tabs>
@@ -2212,6 +2358,7 @@
           <w:p>
             <w:pPr>
               <w:pStyle w:val="Normal"/>
+              <w:widowControl w:val="false"/>
               <w:tabs>
                 <w:tab w:val="clear" w:pos="720"/>
               </w:tabs>
@@ -2226,13 +2373,14 @@
         </w:tc>
         <w:tc>
           <w:tcPr>
-            <w:tcW w:w="2340" w:type="dxa"/>
-            <w:tcBorders/>
-            <w:vAlign w:val="bottom"/>
-          </w:tcPr>
-          <w:p>
-            <w:pPr>
-              <w:pStyle w:val="Normal"/>
+            <w:tcW w:w="2339" w:type="dxa"/>
+            <w:tcBorders/>
+            <w:vAlign w:val="bottom"/>
+          </w:tcPr>
+          <w:p>
+            <w:pPr>
+              <w:pStyle w:val="Normal"/>
+              <w:widowControl w:val="false"/>
               <w:tabs>
                 <w:tab w:val="clear" w:pos="720"/>
               </w:tabs>
@@ -2247,13 +2395,14 @@
         </w:tc>
         <w:tc>
           <w:tcPr>
-            <w:tcW w:w="2520" w:type="dxa"/>
-            <w:tcBorders/>
-            <w:vAlign w:val="bottom"/>
-          </w:tcPr>
-          <w:p>
-            <w:pPr>
-              <w:pStyle w:val="Normal"/>
+            <w:tcW w:w="2521" w:type="dxa"/>
+            <w:tcBorders/>
+            <w:vAlign w:val="bottom"/>
+          </w:tcPr>
+          <w:p>
+            <w:pPr>
+              <w:pStyle w:val="Normal"/>
+              <w:widowControl w:val="false"/>
               <w:tabs>
                 <w:tab w:val="clear" w:pos="720"/>
               </w:tabs>
@@ -2280,6 +2429,7 @@
           <w:p>
             <w:pPr>
               <w:pStyle w:val="Normal"/>
+              <w:widowControl w:val="false"/>
               <w:tabs>
                 <w:tab w:val="clear" w:pos="720"/>
               </w:tabs>
@@ -2294,13 +2444,14 @@
         </w:tc>
         <w:tc>
           <w:tcPr>
-            <w:tcW w:w="2340" w:type="dxa"/>
-            <w:tcBorders/>
-            <w:vAlign w:val="bottom"/>
-          </w:tcPr>
-          <w:p>
-            <w:pPr>
-              <w:pStyle w:val="Normal"/>
+            <w:tcW w:w="2339" w:type="dxa"/>
+            <w:tcBorders/>
+            <w:vAlign w:val="bottom"/>
+          </w:tcPr>
+          <w:p>
+            <w:pPr>
+              <w:pStyle w:val="Normal"/>
+              <w:widowControl w:val="false"/>
               <w:tabs>
                 <w:tab w:val="clear" w:pos="720"/>
               </w:tabs>
@@ -2315,13 +2466,14 @@
         </w:tc>
         <w:tc>
           <w:tcPr>
-            <w:tcW w:w="2520" w:type="dxa"/>
-            <w:tcBorders/>
-            <w:vAlign w:val="bottom"/>
-          </w:tcPr>
-          <w:p>
-            <w:pPr>
-              <w:pStyle w:val="Normal"/>
+            <w:tcW w:w="2521" w:type="dxa"/>
+            <w:tcBorders/>
+            <w:vAlign w:val="bottom"/>
+          </w:tcPr>
+          <w:p>
+            <w:pPr>
+              <w:pStyle w:val="Normal"/>
+              <w:widowControl w:val="false"/>
               <w:tabs>
                 <w:tab w:val="clear" w:pos="720"/>
               </w:tabs>
@@ -2348,6 +2500,7 @@
           <w:p>
             <w:pPr>
               <w:pStyle w:val="Normal"/>
+              <w:widowControl w:val="false"/>
               <w:tabs>
                 <w:tab w:val="clear" w:pos="720"/>
               </w:tabs>
@@ -2362,13 +2515,14 @@
         </w:tc>
         <w:tc>
           <w:tcPr>
-            <w:tcW w:w="2340" w:type="dxa"/>
-            <w:tcBorders/>
-            <w:vAlign w:val="bottom"/>
-          </w:tcPr>
-          <w:p>
-            <w:pPr>
-              <w:pStyle w:val="Normal"/>
+            <w:tcW w:w="2339" w:type="dxa"/>
+            <w:tcBorders/>
+            <w:vAlign w:val="bottom"/>
+          </w:tcPr>
+          <w:p>
+            <w:pPr>
+              <w:pStyle w:val="Normal"/>
+              <w:widowControl w:val="false"/>
               <w:tabs>
                 <w:tab w:val="clear" w:pos="720"/>
               </w:tabs>
@@ -2383,13 +2537,14 @@
         </w:tc>
         <w:tc>
           <w:tcPr>
-            <w:tcW w:w="2520" w:type="dxa"/>
-            <w:tcBorders/>
-            <w:vAlign w:val="bottom"/>
-          </w:tcPr>
-          <w:p>
-            <w:pPr>
-              <w:pStyle w:val="Normal"/>
+            <w:tcW w:w="2521" w:type="dxa"/>
+            <w:tcBorders/>
+            <w:vAlign w:val="bottom"/>
+          </w:tcPr>
+          <w:p>
+            <w:pPr>
+              <w:pStyle w:val="Normal"/>
+              <w:widowControl w:val="false"/>
               <w:tabs>
                 <w:tab w:val="clear" w:pos="720"/>
               </w:tabs>
@@ -2416,6 +2571,7 @@
           <w:p>
             <w:pPr>
               <w:pStyle w:val="Normal"/>
+              <w:widowControl w:val="false"/>
               <w:tabs>
                 <w:tab w:val="clear" w:pos="720"/>
               </w:tabs>
@@ -2430,13 +2586,14 @@
         </w:tc>
         <w:tc>
           <w:tcPr>
-            <w:tcW w:w="2340" w:type="dxa"/>
-            <w:tcBorders/>
-            <w:vAlign w:val="bottom"/>
-          </w:tcPr>
-          <w:p>
-            <w:pPr>
-              <w:pStyle w:val="Normal"/>
+            <w:tcW w:w="2339" w:type="dxa"/>
+            <w:tcBorders/>
+            <w:vAlign w:val="bottom"/>
+          </w:tcPr>
+          <w:p>
+            <w:pPr>
+              <w:pStyle w:val="Normal"/>
+              <w:widowControl w:val="false"/>
               <w:tabs>
                 <w:tab w:val="clear" w:pos="720"/>
               </w:tabs>
@@ -2451,13 +2608,14 @@
         </w:tc>
         <w:tc>
           <w:tcPr>
-            <w:tcW w:w="2520" w:type="dxa"/>
-            <w:tcBorders/>
-            <w:vAlign w:val="bottom"/>
-          </w:tcPr>
-          <w:p>
-            <w:pPr>
-              <w:pStyle w:val="Normal"/>
+            <w:tcW w:w="2521" w:type="dxa"/>
+            <w:tcBorders/>
+            <w:vAlign w:val="bottom"/>
+          </w:tcPr>
+          <w:p>
+            <w:pPr>
+              <w:pStyle w:val="Normal"/>
+              <w:widowControl w:val="false"/>
               <w:tabs>
                 <w:tab w:val="clear" w:pos="720"/>
               </w:tabs>
@@ -2484,6 +2642,7 @@
           <w:p>
             <w:pPr>
               <w:pStyle w:val="Normal"/>
+              <w:widowControl w:val="false"/>
               <w:tabs>
                 <w:tab w:val="clear" w:pos="720"/>
               </w:tabs>
@@ -2498,13 +2657,14 @@
         </w:tc>
         <w:tc>
           <w:tcPr>
-            <w:tcW w:w="2340" w:type="dxa"/>
-            <w:tcBorders/>
-            <w:vAlign w:val="bottom"/>
-          </w:tcPr>
-          <w:p>
-            <w:pPr>
-              <w:pStyle w:val="Normal"/>
+            <w:tcW w:w="2339" w:type="dxa"/>
+            <w:tcBorders/>
+            <w:vAlign w:val="bottom"/>
+          </w:tcPr>
+          <w:p>
+            <w:pPr>
+              <w:pStyle w:val="Normal"/>
+              <w:widowControl w:val="false"/>
               <w:tabs>
                 <w:tab w:val="clear" w:pos="720"/>
               </w:tabs>
@@ -2519,13 +2679,14 @@
         </w:tc>
         <w:tc>
           <w:tcPr>
-            <w:tcW w:w="2520" w:type="dxa"/>
-            <w:tcBorders/>
-            <w:vAlign w:val="bottom"/>
-          </w:tcPr>
-          <w:p>
-            <w:pPr>
-              <w:pStyle w:val="Normal"/>
+            <w:tcW w:w="2521" w:type="dxa"/>
+            <w:tcBorders/>
+            <w:vAlign w:val="bottom"/>
+          </w:tcPr>
+          <w:p>
+            <w:pPr>
+              <w:pStyle w:val="Normal"/>
+              <w:widowControl w:val="false"/>
               <w:tabs>
                 <w:tab w:val="clear" w:pos="720"/>
               </w:tabs>
@@ -2558,9 +2719,9 @@
         </w:numPr>
         <w:rPr/>
       </w:pPr>
-      <w:bookmarkStart w:id="36" w:name="_Toc456602038"/>
-      <w:bookmarkStart w:id="37" w:name="_Toc456601733"/>
-      <w:bookmarkStart w:id="38" w:name="_Toc456601710"/>
+      <w:bookmarkStart w:id="36" w:name="_Toc456601710"/>
+      <w:bookmarkStart w:id="37" w:name="_Toc456602038"/>
+      <w:bookmarkStart w:id="38" w:name="_Toc456601733"/>
       <w:bookmarkStart w:id="39" w:name="_Toc456602149"/>
       <w:r>
         <w:rPr/>
@@ -2590,10 +2751,10 @@
         </w:numPr>
         <w:rPr/>
       </w:pPr>
-      <w:bookmarkStart w:id="40" w:name="_Toc456601711"/>
-      <w:bookmarkStart w:id="41" w:name="_Toc456601734"/>
-      <w:bookmarkStart w:id="42" w:name="_Toc456602039"/>
-      <w:bookmarkStart w:id="43" w:name="_Toc456602150"/>
+      <w:bookmarkStart w:id="40" w:name="_Toc456602150"/>
+      <w:bookmarkStart w:id="41" w:name="_Toc456602039"/>
+      <w:bookmarkStart w:id="42" w:name="_Toc456601734"/>
+      <w:bookmarkStart w:id="43" w:name="_Toc456601711"/>
       <w:r>
         <w:rPr/>
         <w:t>Metrics</w:t>
@@ -2610,15 +2771,7 @@
       </w:pPr>
       <w:r>
         <w:rPr/>
-        <w:t xml:space="preserve">The status and progress of </w:t>
-      </w:r>
-      <w:r>
-        <w:rPr/>
-        <w:t>tests</w:t>
-      </w:r>
-      <w:r>
-        <w:rPr/>
-        <w:t xml:space="preserve"> will be recorded through the collection of various sets of data, and the Test Case</w:t>
+        <w:t>The status and progress of tests will be recorded through the collection of various sets of data, and the Test Case</w:t>
       </w:r>
     </w:p>
     <w:p>
@@ -2628,7 +2781,15 @@
       </w:pPr>
       <w:r>
         <w:rPr/>
-        <w:t>Matrices in Appendix B will regularly be updated with the status of each test case. Thus, at any time one can see how many test cases have been attempted and, of those, how many have passed.</w:t>
+        <w:t xml:space="preserve">Matrices in Appendix </w:t>
+      </w:r>
+      <w:r>
+        <w:rPr/>
+        <w:t>A</w:t>
+      </w:r>
+      <w:r>
+        <w:rPr/>
+        <w:t xml:space="preserve"> will regularly be updated with the status of each test case. Thus, at any time one can see how many test cases have been attempted and, of those, how many have passed.</w:t>
       </w:r>
     </w:p>
     <w:p>
@@ -2649,20 +2810,116 @@
       <w:r>
         <w:rPr/>
       </w:r>
+      <w:bookmarkStart w:id="44" w:name="_Toc456602151"/>
+      <w:bookmarkStart w:id="45" w:name="_Toc456602040"/>
+      <w:bookmarkStart w:id="46" w:name="_Toc456602152"/>
+      <w:bookmarkStart w:id="47" w:name="_Toc456602041"/>
+      <w:bookmarkStart w:id="48" w:name="_Toc456602151"/>
+      <w:bookmarkStart w:id="49" w:name="_Toc456602040"/>
+      <w:bookmarkStart w:id="50" w:name="_Toc456602152"/>
+      <w:bookmarkStart w:id="51" w:name="_Toc456602041"/>
+      <w:bookmarkEnd w:id="48"/>
+      <w:bookmarkEnd w:id="49"/>
+      <w:bookmarkEnd w:id="50"/>
+      <w:bookmarkEnd w:id="51"/>
+    </w:p>
+    <w:p>
+      <w:pPr>
+        <w:pStyle w:val="TextBody"/>
+        <w:spacing w:before="0" w:after="120"/>
+        <w:ind w:left="810" w:hanging="0"/>
+        <w:jc w:val="both"/>
+        <w:rPr/>
+      </w:pPr>
+      <w:r>
+        <w:rPr/>
+      </w:r>
+    </w:p>
+    <w:p>
+      <w:pPr>
+        <w:pStyle w:val="TextBody"/>
+        <w:spacing w:before="0" w:after="120"/>
+        <w:ind w:left="810" w:hanging="0"/>
+        <w:jc w:val="both"/>
+        <w:rPr/>
+      </w:pPr>
+      <w:r>
+        <w:rPr/>
+      </w:r>
+    </w:p>
+    <w:p>
+      <w:pPr>
+        <w:pStyle w:val="TextBody"/>
+        <w:spacing w:before="0" w:after="120"/>
+        <w:ind w:left="810" w:hanging="0"/>
+        <w:jc w:val="both"/>
+        <w:rPr/>
+      </w:pPr>
+      <w:r>
+        <w:rPr/>
+      </w:r>
+    </w:p>
+    <w:p>
+      <w:pPr>
+        <w:pStyle w:val="TextBody"/>
+        <w:spacing w:before="0" w:after="120"/>
+        <w:ind w:left="810" w:hanging="0"/>
+        <w:jc w:val="both"/>
+        <w:rPr/>
+      </w:pPr>
+      <w:r>
+        <w:rPr/>
+      </w:r>
+    </w:p>
+    <w:p>
+      <w:pPr>
+        <w:pStyle w:val="TextBody"/>
+        <w:spacing w:before="0" w:after="120"/>
+        <w:ind w:left="810" w:hanging="0"/>
+        <w:jc w:val="both"/>
+        <w:rPr/>
+      </w:pPr>
+      <w:r>
+        <w:rPr/>
+      </w:r>
+    </w:p>
+    <w:p>
+      <w:pPr>
+        <w:pStyle w:val="TextBody"/>
+        <w:spacing w:before="0" w:after="120"/>
+        <w:ind w:left="810" w:hanging="0"/>
+        <w:jc w:val="both"/>
+        <w:rPr/>
+      </w:pPr>
+      <w:r>
+        <w:rPr/>
+      </w:r>
     </w:p>
     <w:p>
       <w:pPr>
         <w:pStyle w:val="Header0"/>
         <w:rPr/>
       </w:pPr>
-      <w:bookmarkStart w:id="44" w:name="_Toc456602040"/>
-      <w:bookmarkStart w:id="45" w:name="_Toc456602151"/>
-      <w:r>
-        <w:rPr/>
-        <w:t>Appendix A – Detailed Resource Requirements</w:t>
-      </w:r>
-      <w:bookmarkEnd w:id="44"/>
-      <w:bookmarkEnd w:id="45"/>
+      <w:bookmarkStart w:id="52" w:name="_Toc4566021521"/>
+      <w:bookmarkStart w:id="53" w:name="_Toc4566020411"/>
+      <w:r>
+        <w:rPr/>
+        <w:t xml:space="preserve">Appendix </w:t>
+      </w:r>
+      <w:r>
+        <w:rPr/>
+        <w:t>A</w:t>
+      </w:r>
+      <w:r>
+        <w:rPr/>
+        <w:t xml:space="preserve"> – </w:t>
+      </w:r>
+      <w:bookmarkEnd w:id="52"/>
+      <w:bookmarkEnd w:id="53"/>
+      <w:r>
+        <w:rPr/>
+        <w:t>Test Cases</w:t>
+      </w:r>
     </w:p>
     <w:p>
       <w:pPr>
@@ -2681,64 +2938,6 @@
     <w:p>
       <w:pPr>
         <w:pStyle w:val="TextBody"/>
-        <w:rPr/>
-      </w:pPr>
-      <w:r>
-        <w:rPr/>
-        <w:t>[To estimate the resource, all test activities must be identified and resources needed to accomplish the activities estimated.  Detailed estimates will be shown here.  This consists of identifying all project test activities by the Test Group and the number of hours estimated to accomplish these activities. Be specific.  Show specific responsible test engineer’s names, if possible.  A grand total of the effort must be shown here, as well as in Section 5.0.]</w:t>
-      </w:r>
-    </w:p>
-    <w:p>
-      <w:pPr>
-        <w:pStyle w:val="TextBody"/>
-        <w:ind w:left="810" w:hanging="0"/>
-        <w:rPr/>
-      </w:pPr>
-      <w:r>
-        <w:rPr/>
-      </w:r>
-    </w:p>
-    <w:p>
-      <w:pPr>
-        <w:pStyle w:val="TextBody"/>
-        <w:ind w:left="810" w:hanging="0"/>
-        <w:rPr/>
-      </w:pPr>
-      <w:r>
-        <w:rPr/>
-      </w:r>
-    </w:p>
-    <w:p>
-      <w:pPr>
-        <w:pStyle w:val="Header0"/>
-        <w:rPr/>
-      </w:pPr>
-      <w:bookmarkStart w:id="46" w:name="_Toc456602041"/>
-      <w:bookmarkStart w:id="47" w:name="_Toc456602152"/>
-      <w:r>
-        <w:rPr/>
-        <w:t>Appendix B – Detailed Test Schedule</w:t>
-      </w:r>
-      <w:bookmarkEnd w:id="46"/>
-      <w:bookmarkEnd w:id="47"/>
-    </w:p>
-    <w:p>
-      <w:pPr>
-        <w:pStyle w:val="TextBody"/>
-        <w:rPr>
-          <w:b/>
-          <w:b/>
-        </w:rPr>
-      </w:pPr>
-      <w:r>
-        <w:rPr>
-          <w:b/>
-        </w:rPr>
-      </w:r>
-    </w:p>
-    <w:p>
-      <w:pPr>
-        <w:pStyle w:val="TextBody"/>
         <w:spacing w:before="0" w:after="120"/>
         <w:ind w:left="810" w:hanging="0"/>
         <w:jc w:val="both"/>
@@ -2746,7 +2945,3586 @@
       </w:pPr>
       <w:r>
         <w:rPr/>
-        <w:t>[Attach two charts, viz. Gantt and PERT. In Gantt, main activities are shown as a list on the Y-column with bars parallel to the X-axis, showing the timeframe to perform activities.  In PERT, dependencies of each activity must be identified.]</w:t>
+      </w:r>
+    </w:p>
+    <w:tbl>
+      <w:tblPr>
+        <w:tblW w:w="9439" w:type="dxa"/>
+        <w:jc w:val="left"/>
+        <w:tblInd w:w="-30" w:type="dxa"/>
+        <w:tblLayout w:type="fixed"/>
+        <w:tblCellMar>
+          <w:top w:w="0" w:type="dxa"/>
+          <w:left w:w="30" w:type="dxa"/>
+          <w:bottom w:w="0" w:type="dxa"/>
+          <w:right w:w="30" w:type="dxa"/>
+        </w:tblCellMar>
+      </w:tblPr>
+      <w:tblGrid>
+        <w:gridCol w:w="540"/>
+        <w:gridCol w:w="7200"/>
+        <w:gridCol w:w="1699"/>
+      </w:tblGrid>
+      <w:tr>
+        <w:trPr>
+          <w:trHeight w:val="256" w:hRule="atLeast"/>
+        </w:trPr>
+        <w:tc>
+          <w:tcPr>
+            <w:tcW w:w="540" w:type="dxa"/>
+            <w:tcBorders/>
+            <w:vAlign w:val="bottom"/>
+          </w:tcPr>
+          <w:p>
+            <w:pPr>
+              <w:pStyle w:val="Normal"/>
+              <w:tabs>
+                <w:tab w:val="clear" w:pos="720"/>
+              </w:tabs>
+              <w:jc w:val="left"/>
+              <w:rPr/>
+            </w:pPr>
+            <w:r>
+              <w:rPr/>
+              <w:t>Test No.</w:t>
+            </w:r>
+          </w:p>
+        </w:tc>
+        <w:tc>
+          <w:tcPr>
+            <w:tcW w:w="7200" w:type="dxa"/>
+            <w:tcBorders/>
+            <w:vAlign w:val="bottom"/>
+          </w:tcPr>
+          <w:p>
+            <w:pPr>
+              <w:pStyle w:val="Normal"/>
+              <w:tabs>
+                <w:tab w:val="clear" w:pos="720"/>
+              </w:tabs>
+              <w:jc w:val="left"/>
+              <w:rPr/>
+            </w:pPr>
+            <w:r>
+              <w:rPr/>
+              <w:t>Test Case</w:t>
+            </w:r>
+          </w:p>
+        </w:tc>
+        <w:tc>
+          <w:tcPr>
+            <w:tcW w:w="1699" w:type="dxa"/>
+            <w:tcBorders/>
+            <w:vAlign w:val="bottom"/>
+          </w:tcPr>
+          <w:p>
+            <w:pPr>
+              <w:pStyle w:val="Normal"/>
+              <w:tabs>
+                <w:tab w:val="clear" w:pos="720"/>
+              </w:tabs>
+              <w:jc w:val="left"/>
+              <w:rPr/>
+            </w:pPr>
+            <w:r>
+              <w:rPr/>
+              <w:t>Test Type</w:t>
+            </w:r>
+          </w:p>
+        </w:tc>
+      </w:tr>
+      <w:tr>
+        <w:trPr>
+          <w:trHeight w:val="256" w:hRule="atLeast"/>
+        </w:trPr>
+        <w:tc>
+          <w:tcPr>
+            <w:tcW w:w="540" w:type="dxa"/>
+            <w:tcBorders/>
+            <w:vAlign w:val="bottom"/>
+          </w:tcPr>
+          <w:p>
+            <w:pPr>
+              <w:pStyle w:val="Normal"/>
+              <w:tabs>
+                <w:tab w:val="clear" w:pos="720"/>
+              </w:tabs>
+              <w:jc w:val="right"/>
+              <w:rPr/>
+            </w:pPr>
+            <w:r>
+              <w:rPr/>
+              <w:t>1</w:t>
+            </w:r>
+          </w:p>
+        </w:tc>
+        <w:tc>
+          <w:tcPr>
+            <w:tcW w:w="7200" w:type="dxa"/>
+            <w:tcBorders/>
+            <w:vAlign w:val="bottom"/>
+          </w:tcPr>
+          <w:p>
+            <w:pPr>
+              <w:pStyle w:val="Normal"/>
+              <w:tabs>
+                <w:tab w:val="clear" w:pos="720"/>
+              </w:tabs>
+              <w:jc w:val="left"/>
+              <w:rPr/>
+            </w:pPr>
+            <w:r>
+              <w:rPr/>
+              <w:t>The program shall run on a PC running Windows 2000</w:t>
+            </w:r>
+          </w:p>
+        </w:tc>
+        <w:tc>
+          <w:tcPr>
+            <w:tcW w:w="1699" w:type="dxa"/>
+            <w:tcBorders/>
+            <w:vAlign w:val="bottom"/>
+          </w:tcPr>
+          <w:p>
+            <w:pPr>
+              <w:pStyle w:val="Normal"/>
+              <w:tabs>
+                <w:tab w:val="clear" w:pos="720"/>
+              </w:tabs>
+              <w:jc w:val="left"/>
+              <w:rPr/>
+            </w:pPr>
+            <w:r>
+              <w:rPr/>
+              <w:t>Non-Functional</w:t>
+            </w:r>
+          </w:p>
+        </w:tc>
+      </w:tr>
+      <w:tr>
+        <w:trPr>
+          <w:trHeight w:val="256" w:hRule="atLeast"/>
+        </w:trPr>
+        <w:tc>
+          <w:tcPr>
+            <w:tcW w:w="540" w:type="dxa"/>
+            <w:tcBorders/>
+            <w:vAlign w:val="bottom"/>
+          </w:tcPr>
+          <w:p>
+            <w:pPr>
+              <w:pStyle w:val="Normal"/>
+              <w:tabs>
+                <w:tab w:val="clear" w:pos="720"/>
+              </w:tabs>
+              <w:jc w:val="right"/>
+              <w:rPr/>
+            </w:pPr>
+            <w:r>
+              <w:rPr/>
+              <w:t>2</w:t>
+            </w:r>
+          </w:p>
+        </w:tc>
+        <w:tc>
+          <w:tcPr>
+            <w:tcW w:w="7200" w:type="dxa"/>
+            <w:tcBorders/>
+            <w:vAlign w:val="bottom"/>
+          </w:tcPr>
+          <w:p>
+            <w:pPr>
+              <w:pStyle w:val="Normal"/>
+              <w:tabs>
+                <w:tab w:val="clear" w:pos="720"/>
+              </w:tabs>
+              <w:jc w:val="left"/>
+              <w:rPr/>
+            </w:pPr>
+            <w:r>
+              <w:rPr/>
+              <w:t>The program shall run on a PC running Windows XP</w:t>
+            </w:r>
+          </w:p>
+        </w:tc>
+        <w:tc>
+          <w:tcPr>
+            <w:tcW w:w="1699" w:type="dxa"/>
+            <w:tcBorders/>
+            <w:vAlign w:val="bottom"/>
+          </w:tcPr>
+          <w:p>
+            <w:pPr>
+              <w:pStyle w:val="Normal"/>
+              <w:tabs>
+                <w:tab w:val="clear" w:pos="720"/>
+              </w:tabs>
+              <w:jc w:val="left"/>
+              <w:rPr/>
+            </w:pPr>
+            <w:r>
+              <w:rPr/>
+              <w:t>Non-Functional</w:t>
+            </w:r>
+          </w:p>
+        </w:tc>
+      </w:tr>
+      <w:tr>
+        <w:trPr>
+          <w:trHeight w:val="256" w:hRule="atLeast"/>
+        </w:trPr>
+        <w:tc>
+          <w:tcPr>
+            <w:tcW w:w="540" w:type="dxa"/>
+            <w:tcBorders/>
+            <w:vAlign w:val="bottom"/>
+          </w:tcPr>
+          <w:p>
+            <w:pPr>
+              <w:pStyle w:val="Normal"/>
+              <w:tabs>
+                <w:tab w:val="clear" w:pos="720"/>
+              </w:tabs>
+              <w:jc w:val="right"/>
+              <w:rPr/>
+            </w:pPr>
+            <w:r>
+              <w:rPr/>
+              <w:t>3</w:t>
+            </w:r>
+          </w:p>
+        </w:tc>
+        <w:tc>
+          <w:tcPr>
+            <w:tcW w:w="7200" w:type="dxa"/>
+            <w:tcBorders/>
+            <w:vAlign w:val="bottom"/>
+          </w:tcPr>
+          <w:p>
+            <w:pPr>
+              <w:pStyle w:val="Normal"/>
+              <w:tabs>
+                <w:tab w:val="clear" w:pos="720"/>
+              </w:tabs>
+              <w:jc w:val="left"/>
+              <w:rPr/>
+            </w:pPr>
+            <w:r>
+              <w:rPr/>
+              <w:t>The program shall run on a PC running Windows Vista</w:t>
+            </w:r>
+          </w:p>
+        </w:tc>
+        <w:tc>
+          <w:tcPr>
+            <w:tcW w:w="1699" w:type="dxa"/>
+            <w:tcBorders/>
+            <w:vAlign w:val="bottom"/>
+          </w:tcPr>
+          <w:p>
+            <w:pPr>
+              <w:pStyle w:val="Normal"/>
+              <w:tabs>
+                <w:tab w:val="clear" w:pos="720"/>
+              </w:tabs>
+              <w:jc w:val="left"/>
+              <w:rPr/>
+            </w:pPr>
+            <w:r>
+              <w:rPr/>
+              <w:t>Non-Functional</w:t>
+            </w:r>
+          </w:p>
+        </w:tc>
+      </w:tr>
+      <w:tr>
+        <w:trPr>
+          <w:trHeight w:val="256" w:hRule="atLeast"/>
+        </w:trPr>
+        <w:tc>
+          <w:tcPr>
+            <w:tcW w:w="540" w:type="dxa"/>
+            <w:tcBorders/>
+            <w:vAlign w:val="bottom"/>
+          </w:tcPr>
+          <w:p>
+            <w:pPr>
+              <w:pStyle w:val="Normal"/>
+              <w:tabs>
+                <w:tab w:val="clear" w:pos="720"/>
+              </w:tabs>
+              <w:jc w:val="right"/>
+              <w:rPr/>
+            </w:pPr>
+            <w:r>
+              <w:rPr/>
+              <w:t>4</w:t>
+            </w:r>
+          </w:p>
+        </w:tc>
+        <w:tc>
+          <w:tcPr>
+            <w:tcW w:w="7200" w:type="dxa"/>
+            <w:tcBorders/>
+            <w:vAlign w:val="bottom"/>
+          </w:tcPr>
+          <w:p>
+            <w:pPr>
+              <w:pStyle w:val="Normal"/>
+              <w:tabs>
+                <w:tab w:val="clear" w:pos="720"/>
+              </w:tabs>
+              <w:jc w:val="left"/>
+              <w:rPr/>
+            </w:pPr>
+            <w:r>
+              <w:rPr/>
+              <w:t>The program shall run on a PC running Windows 7</w:t>
+            </w:r>
+          </w:p>
+        </w:tc>
+        <w:tc>
+          <w:tcPr>
+            <w:tcW w:w="1699" w:type="dxa"/>
+            <w:tcBorders/>
+            <w:vAlign w:val="bottom"/>
+          </w:tcPr>
+          <w:p>
+            <w:pPr>
+              <w:pStyle w:val="Normal"/>
+              <w:tabs>
+                <w:tab w:val="clear" w:pos="720"/>
+              </w:tabs>
+              <w:jc w:val="left"/>
+              <w:rPr/>
+            </w:pPr>
+            <w:r>
+              <w:rPr/>
+              <w:t>Non-Functional</w:t>
+            </w:r>
+          </w:p>
+        </w:tc>
+      </w:tr>
+      <w:tr>
+        <w:trPr>
+          <w:trHeight w:val="256" w:hRule="atLeast"/>
+        </w:trPr>
+        <w:tc>
+          <w:tcPr>
+            <w:tcW w:w="540" w:type="dxa"/>
+            <w:tcBorders/>
+            <w:vAlign w:val="bottom"/>
+          </w:tcPr>
+          <w:p>
+            <w:pPr>
+              <w:pStyle w:val="Normal"/>
+              <w:tabs>
+                <w:tab w:val="clear" w:pos="720"/>
+              </w:tabs>
+              <w:jc w:val="right"/>
+              <w:rPr/>
+            </w:pPr>
+            <w:r>
+              <w:rPr/>
+              <w:t>5</w:t>
+            </w:r>
+          </w:p>
+        </w:tc>
+        <w:tc>
+          <w:tcPr>
+            <w:tcW w:w="7200" w:type="dxa"/>
+            <w:tcBorders/>
+            <w:vAlign w:val="bottom"/>
+          </w:tcPr>
+          <w:p>
+            <w:pPr>
+              <w:pStyle w:val="Normal"/>
+              <w:tabs>
+                <w:tab w:val="clear" w:pos="720"/>
+              </w:tabs>
+              <w:jc w:val="left"/>
+              <w:rPr/>
+            </w:pPr>
+            <w:r>
+              <w:rPr/>
+              <w:t>The program shall run on a PC running Windows 8</w:t>
+            </w:r>
+          </w:p>
+        </w:tc>
+        <w:tc>
+          <w:tcPr>
+            <w:tcW w:w="1699" w:type="dxa"/>
+            <w:tcBorders/>
+            <w:vAlign w:val="bottom"/>
+          </w:tcPr>
+          <w:p>
+            <w:pPr>
+              <w:pStyle w:val="Normal"/>
+              <w:tabs>
+                <w:tab w:val="clear" w:pos="720"/>
+              </w:tabs>
+              <w:jc w:val="left"/>
+              <w:rPr/>
+            </w:pPr>
+            <w:r>
+              <w:rPr/>
+              <w:t>Non-Functional</w:t>
+            </w:r>
+          </w:p>
+        </w:tc>
+      </w:tr>
+      <w:tr>
+        <w:trPr>
+          <w:trHeight w:val="256" w:hRule="atLeast"/>
+        </w:trPr>
+        <w:tc>
+          <w:tcPr>
+            <w:tcW w:w="540" w:type="dxa"/>
+            <w:tcBorders/>
+            <w:vAlign w:val="bottom"/>
+          </w:tcPr>
+          <w:p>
+            <w:pPr>
+              <w:pStyle w:val="Normal"/>
+              <w:tabs>
+                <w:tab w:val="clear" w:pos="720"/>
+              </w:tabs>
+              <w:jc w:val="right"/>
+              <w:rPr/>
+            </w:pPr>
+            <w:r>
+              <w:rPr/>
+              <w:t>6</w:t>
+            </w:r>
+          </w:p>
+        </w:tc>
+        <w:tc>
+          <w:tcPr>
+            <w:tcW w:w="7200" w:type="dxa"/>
+            <w:tcBorders/>
+            <w:vAlign w:val="bottom"/>
+          </w:tcPr>
+          <w:p>
+            <w:pPr>
+              <w:pStyle w:val="Normal"/>
+              <w:tabs>
+                <w:tab w:val="clear" w:pos="720"/>
+              </w:tabs>
+              <w:jc w:val="left"/>
+              <w:rPr/>
+            </w:pPr>
+            <w:r>
+              <w:rPr/>
+              <w:t>The program shall run on a PC running Windows 10</w:t>
+            </w:r>
+          </w:p>
+        </w:tc>
+        <w:tc>
+          <w:tcPr>
+            <w:tcW w:w="1699" w:type="dxa"/>
+            <w:tcBorders/>
+            <w:vAlign w:val="bottom"/>
+          </w:tcPr>
+          <w:p>
+            <w:pPr>
+              <w:pStyle w:val="Normal"/>
+              <w:tabs>
+                <w:tab w:val="clear" w:pos="720"/>
+              </w:tabs>
+              <w:jc w:val="left"/>
+              <w:rPr/>
+            </w:pPr>
+            <w:r>
+              <w:rPr/>
+              <w:t>Non-Functional</w:t>
+            </w:r>
+          </w:p>
+        </w:tc>
+      </w:tr>
+      <w:tr>
+        <w:trPr>
+          <w:trHeight w:val="256" w:hRule="atLeast"/>
+        </w:trPr>
+        <w:tc>
+          <w:tcPr>
+            <w:tcW w:w="540" w:type="dxa"/>
+            <w:tcBorders/>
+            <w:vAlign w:val="bottom"/>
+          </w:tcPr>
+          <w:p>
+            <w:pPr>
+              <w:pStyle w:val="Normal"/>
+              <w:tabs>
+                <w:tab w:val="clear" w:pos="720"/>
+              </w:tabs>
+              <w:jc w:val="right"/>
+              <w:rPr/>
+            </w:pPr>
+            <w:r>
+              <w:rPr/>
+              <w:t>7</w:t>
+            </w:r>
+          </w:p>
+        </w:tc>
+        <w:tc>
+          <w:tcPr>
+            <w:tcW w:w="7200" w:type="dxa"/>
+            <w:tcBorders/>
+            <w:vAlign w:val="bottom"/>
+          </w:tcPr>
+          <w:p>
+            <w:pPr>
+              <w:pStyle w:val="Normal"/>
+              <w:tabs>
+                <w:tab w:val="clear" w:pos="720"/>
+              </w:tabs>
+              <w:jc w:val="left"/>
+              <w:rPr/>
+            </w:pPr>
+            <w:r>
+              <w:rPr/>
+              <w:t>The program shall run from a CLI</w:t>
+            </w:r>
+          </w:p>
+        </w:tc>
+        <w:tc>
+          <w:tcPr>
+            <w:tcW w:w="1699" w:type="dxa"/>
+            <w:tcBorders/>
+            <w:vAlign w:val="bottom"/>
+          </w:tcPr>
+          <w:p>
+            <w:pPr>
+              <w:pStyle w:val="Normal"/>
+              <w:tabs>
+                <w:tab w:val="clear" w:pos="720"/>
+              </w:tabs>
+              <w:jc w:val="left"/>
+              <w:rPr/>
+            </w:pPr>
+            <w:r>
+              <w:rPr/>
+              <w:t>Non-Functional</w:t>
+            </w:r>
+          </w:p>
+        </w:tc>
+      </w:tr>
+      <w:tr>
+        <w:trPr>
+          <w:trHeight w:val="256" w:hRule="atLeast"/>
+        </w:trPr>
+        <w:tc>
+          <w:tcPr>
+            <w:tcW w:w="540" w:type="dxa"/>
+            <w:tcBorders/>
+            <w:vAlign w:val="bottom"/>
+          </w:tcPr>
+          <w:p>
+            <w:pPr>
+              <w:pStyle w:val="Normal"/>
+              <w:tabs>
+                <w:tab w:val="clear" w:pos="720"/>
+              </w:tabs>
+              <w:jc w:val="right"/>
+              <w:rPr/>
+            </w:pPr>
+            <w:r>
+              <w:rPr/>
+              <w:t>8</w:t>
+            </w:r>
+          </w:p>
+        </w:tc>
+        <w:tc>
+          <w:tcPr>
+            <w:tcW w:w="7200" w:type="dxa"/>
+            <w:tcBorders/>
+            <w:vAlign w:val="bottom"/>
+          </w:tcPr>
+          <w:p>
+            <w:pPr>
+              <w:pStyle w:val="Normal"/>
+              <w:tabs>
+                <w:tab w:val="clear" w:pos="720"/>
+              </w:tabs>
+              <w:jc w:val="left"/>
+              <w:rPr/>
+            </w:pPr>
+            <w:r>
+              <w:rPr/>
+              <w:t>The number of golf course '1' shall be accepted</w:t>
+            </w:r>
+          </w:p>
+        </w:tc>
+        <w:tc>
+          <w:tcPr>
+            <w:tcW w:w="1699" w:type="dxa"/>
+            <w:tcBorders/>
+            <w:vAlign w:val="bottom"/>
+          </w:tcPr>
+          <w:p>
+            <w:pPr>
+              <w:pStyle w:val="Normal"/>
+              <w:tabs>
+                <w:tab w:val="clear" w:pos="720"/>
+              </w:tabs>
+              <w:jc w:val="left"/>
+              <w:rPr/>
+            </w:pPr>
+            <w:r>
+              <w:rPr/>
+              <w:t>Functional</w:t>
+            </w:r>
+          </w:p>
+        </w:tc>
+      </w:tr>
+      <w:tr>
+        <w:trPr>
+          <w:trHeight w:val="256" w:hRule="atLeast"/>
+        </w:trPr>
+        <w:tc>
+          <w:tcPr>
+            <w:tcW w:w="540" w:type="dxa"/>
+            <w:tcBorders/>
+            <w:vAlign w:val="bottom"/>
+          </w:tcPr>
+          <w:p>
+            <w:pPr>
+              <w:pStyle w:val="Normal"/>
+              <w:tabs>
+                <w:tab w:val="clear" w:pos="720"/>
+              </w:tabs>
+              <w:jc w:val="right"/>
+              <w:rPr/>
+            </w:pPr>
+            <w:r>
+              <w:rPr/>
+              <w:t>9</w:t>
+            </w:r>
+          </w:p>
+        </w:tc>
+        <w:tc>
+          <w:tcPr>
+            <w:tcW w:w="7200" w:type="dxa"/>
+            <w:tcBorders/>
+            <w:vAlign w:val="bottom"/>
+          </w:tcPr>
+          <w:p>
+            <w:pPr>
+              <w:pStyle w:val="Normal"/>
+              <w:tabs>
+                <w:tab w:val="clear" w:pos="720"/>
+              </w:tabs>
+              <w:jc w:val="left"/>
+              <w:rPr/>
+            </w:pPr>
+            <w:r>
+              <w:rPr/>
+              <w:t xml:space="preserve">The number of golf course '5' shall be accepted </w:t>
+            </w:r>
+          </w:p>
+        </w:tc>
+        <w:tc>
+          <w:tcPr>
+            <w:tcW w:w="1699" w:type="dxa"/>
+            <w:tcBorders/>
+            <w:vAlign w:val="bottom"/>
+          </w:tcPr>
+          <w:p>
+            <w:pPr>
+              <w:pStyle w:val="Normal"/>
+              <w:tabs>
+                <w:tab w:val="clear" w:pos="720"/>
+              </w:tabs>
+              <w:jc w:val="left"/>
+              <w:rPr/>
+            </w:pPr>
+            <w:r>
+              <w:rPr/>
+              <w:t>Functional</w:t>
+            </w:r>
+          </w:p>
+        </w:tc>
+      </w:tr>
+      <w:tr>
+        <w:trPr>
+          <w:trHeight w:val="256" w:hRule="atLeast"/>
+        </w:trPr>
+        <w:tc>
+          <w:tcPr>
+            <w:tcW w:w="540" w:type="dxa"/>
+            <w:tcBorders/>
+            <w:vAlign w:val="bottom"/>
+          </w:tcPr>
+          <w:p>
+            <w:pPr>
+              <w:pStyle w:val="Normal"/>
+              <w:tabs>
+                <w:tab w:val="clear" w:pos="720"/>
+              </w:tabs>
+              <w:jc w:val="right"/>
+              <w:rPr/>
+            </w:pPr>
+            <w:r>
+              <w:rPr/>
+              <w:t>10</w:t>
+            </w:r>
+          </w:p>
+        </w:tc>
+        <w:tc>
+          <w:tcPr>
+            <w:tcW w:w="7200" w:type="dxa"/>
+            <w:tcBorders/>
+            <w:vAlign w:val="bottom"/>
+          </w:tcPr>
+          <w:p>
+            <w:pPr>
+              <w:pStyle w:val="Normal"/>
+              <w:tabs>
+                <w:tab w:val="clear" w:pos="720"/>
+              </w:tabs>
+              <w:jc w:val="left"/>
+              <w:rPr/>
+            </w:pPr>
+            <w:r>
+              <w:rPr/>
+              <w:t>The number of golf course '6' shall return an error</w:t>
+            </w:r>
+          </w:p>
+        </w:tc>
+        <w:tc>
+          <w:tcPr>
+            <w:tcW w:w="1699" w:type="dxa"/>
+            <w:tcBorders/>
+            <w:vAlign w:val="bottom"/>
+          </w:tcPr>
+          <w:p>
+            <w:pPr>
+              <w:pStyle w:val="Normal"/>
+              <w:tabs>
+                <w:tab w:val="clear" w:pos="720"/>
+              </w:tabs>
+              <w:jc w:val="left"/>
+              <w:rPr/>
+            </w:pPr>
+            <w:r>
+              <w:rPr/>
+              <w:t>Functional</w:t>
+            </w:r>
+          </w:p>
+        </w:tc>
+      </w:tr>
+      <w:tr>
+        <w:trPr>
+          <w:trHeight w:val="256" w:hRule="atLeast"/>
+        </w:trPr>
+        <w:tc>
+          <w:tcPr>
+            <w:tcW w:w="540" w:type="dxa"/>
+            <w:tcBorders/>
+            <w:vAlign w:val="bottom"/>
+          </w:tcPr>
+          <w:p>
+            <w:pPr>
+              <w:pStyle w:val="Normal"/>
+              <w:tabs>
+                <w:tab w:val="clear" w:pos="720"/>
+              </w:tabs>
+              <w:jc w:val="right"/>
+              <w:rPr/>
+            </w:pPr>
+            <w:r>
+              <w:rPr/>
+              <w:t>11</w:t>
+            </w:r>
+          </w:p>
+        </w:tc>
+        <w:tc>
+          <w:tcPr>
+            <w:tcW w:w="7200" w:type="dxa"/>
+            <w:tcBorders/>
+            <w:vAlign w:val="bottom"/>
+          </w:tcPr>
+          <w:p>
+            <w:pPr>
+              <w:pStyle w:val="Normal"/>
+              <w:tabs>
+                <w:tab w:val="clear" w:pos="720"/>
+              </w:tabs>
+              <w:jc w:val="left"/>
+              <w:rPr/>
+            </w:pPr>
+            <w:r>
+              <w:rPr/>
+              <w:t>The number of golf course '0' shall return an error</w:t>
+            </w:r>
+          </w:p>
+        </w:tc>
+        <w:tc>
+          <w:tcPr>
+            <w:tcW w:w="1699" w:type="dxa"/>
+            <w:tcBorders/>
+            <w:vAlign w:val="bottom"/>
+          </w:tcPr>
+          <w:p>
+            <w:pPr>
+              <w:pStyle w:val="Normal"/>
+              <w:tabs>
+                <w:tab w:val="clear" w:pos="720"/>
+              </w:tabs>
+              <w:jc w:val="left"/>
+              <w:rPr/>
+            </w:pPr>
+            <w:r>
+              <w:rPr/>
+              <w:t>Functional</w:t>
+            </w:r>
+          </w:p>
+        </w:tc>
+      </w:tr>
+      <w:tr>
+        <w:trPr>
+          <w:trHeight w:val="256" w:hRule="atLeast"/>
+        </w:trPr>
+        <w:tc>
+          <w:tcPr>
+            <w:tcW w:w="540" w:type="dxa"/>
+            <w:tcBorders/>
+            <w:vAlign w:val="bottom"/>
+          </w:tcPr>
+          <w:p>
+            <w:pPr>
+              <w:pStyle w:val="Normal"/>
+              <w:tabs>
+                <w:tab w:val="clear" w:pos="720"/>
+              </w:tabs>
+              <w:jc w:val="right"/>
+              <w:rPr/>
+            </w:pPr>
+            <w:r>
+              <w:rPr/>
+              <w:t>12</w:t>
+            </w:r>
+          </w:p>
+        </w:tc>
+        <w:tc>
+          <w:tcPr>
+            <w:tcW w:w="7200" w:type="dxa"/>
+            <w:tcBorders/>
+            <w:vAlign w:val="bottom"/>
+          </w:tcPr>
+          <w:p>
+            <w:pPr>
+              <w:pStyle w:val="Normal"/>
+              <w:tabs>
+                <w:tab w:val="clear" w:pos="720"/>
+              </w:tabs>
+              <w:jc w:val="left"/>
+              <w:rPr/>
+            </w:pPr>
+            <w:r>
+              <w:rPr/>
+              <w:t>The number of golf course '-1' shall return an error</w:t>
+            </w:r>
+          </w:p>
+        </w:tc>
+        <w:tc>
+          <w:tcPr>
+            <w:tcW w:w="1699" w:type="dxa"/>
+            <w:tcBorders/>
+            <w:vAlign w:val="bottom"/>
+          </w:tcPr>
+          <w:p>
+            <w:pPr>
+              <w:pStyle w:val="Normal"/>
+              <w:tabs>
+                <w:tab w:val="clear" w:pos="720"/>
+              </w:tabs>
+              <w:jc w:val="left"/>
+              <w:rPr/>
+            </w:pPr>
+            <w:r>
+              <w:rPr/>
+              <w:t>Functional</w:t>
+            </w:r>
+          </w:p>
+        </w:tc>
+      </w:tr>
+      <w:tr>
+        <w:trPr>
+          <w:trHeight w:val="256" w:hRule="atLeast"/>
+        </w:trPr>
+        <w:tc>
+          <w:tcPr>
+            <w:tcW w:w="540" w:type="dxa"/>
+            <w:tcBorders/>
+            <w:vAlign w:val="bottom"/>
+          </w:tcPr>
+          <w:p>
+            <w:pPr>
+              <w:pStyle w:val="Normal"/>
+              <w:tabs>
+                <w:tab w:val="clear" w:pos="720"/>
+              </w:tabs>
+              <w:jc w:val="right"/>
+              <w:rPr/>
+            </w:pPr>
+            <w:r>
+              <w:rPr/>
+              <w:t>13</w:t>
+            </w:r>
+          </w:p>
+        </w:tc>
+        <w:tc>
+          <w:tcPr>
+            <w:tcW w:w="7200" w:type="dxa"/>
+            <w:tcBorders/>
+            <w:vAlign w:val="bottom"/>
+          </w:tcPr>
+          <w:p>
+            <w:pPr>
+              <w:pStyle w:val="Normal"/>
+              <w:tabs>
+                <w:tab w:val="clear" w:pos="720"/>
+              </w:tabs>
+              <w:jc w:val="left"/>
+              <w:rPr/>
+            </w:pPr>
+            <w:r>
+              <w:rPr/>
+              <w:t>Non-numeric data where numeric data  is expected shall return an error</w:t>
+            </w:r>
+          </w:p>
+        </w:tc>
+        <w:tc>
+          <w:tcPr>
+            <w:tcW w:w="1699" w:type="dxa"/>
+            <w:tcBorders/>
+            <w:vAlign w:val="bottom"/>
+          </w:tcPr>
+          <w:p>
+            <w:pPr>
+              <w:pStyle w:val="Normal"/>
+              <w:tabs>
+                <w:tab w:val="clear" w:pos="720"/>
+              </w:tabs>
+              <w:jc w:val="left"/>
+              <w:rPr/>
+            </w:pPr>
+            <w:r>
+              <w:rPr/>
+              <w:t>Functional</w:t>
+            </w:r>
+          </w:p>
+        </w:tc>
+      </w:tr>
+      <w:tr>
+        <w:trPr>
+          <w:trHeight w:val="256" w:hRule="atLeast"/>
+        </w:trPr>
+        <w:tc>
+          <w:tcPr>
+            <w:tcW w:w="540" w:type="dxa"/>
+            <w:tcBorders/>
+            <w:vAlign w:val="bottom"/>
+          </w:tcPr>
+          <w:p>
+            <w:pPr>
+              <w:pStyle w:val="Normal"/>
+              <w:tabs>
+                <w:tab w:val="clear" w:pos="720"/>
+              </w:tabs>
+              <w:jc w:val="right"/>
+              <w:rPr/>
+            </w:pPr>
+            <w:r>
+              <w:rPr/>
+              <w:t>14</w:t>
+            </w:r>
+          </w:p>
+        </w:tc>
+        <w:tc>
+          <w:tcPr>
+            <w:tcW w:w="7200" w:type="dxa"/>
+            <w:tcBorders/>
+            <w:vAlign w:val="bottom"/>
+          </w:tcPr>
+          <w:p>
+            <w:pPr>
+              <w:pStyle w:val="Normal"/>
+              <w:tabs>
+                <w:tab w:val="clear" w:pos="720"/>
+              </w:tabs>
+              <w:jc w:val="left"/>
+              <w:rPr/>
+            </w:pPr>
+            <w:r>
+              <w:rPr/>
+              <w:t>Par value “2” shall return an error</w:t>
+            </w:r>
+          </w:p>
+        </w:tc>
+        <w:tc>
+          <w:tcPr>
+            <w:tcW w:w="1699" w:type="dxa"/>
+            <w:tcBorders/>
+            <w:vAlign w:val="bottom"/>
+          </w:tcPr>
+          <w:p>
+            <w:pPr>
+              <w:pStyle w:val="Normal"/>
+              <w:tabs>
+                <w:tab w:val="clear" w:pos="720"/>
+              </w:tabs>
+              <w:jc w:val="left"/>
+              <w:rPr/>
+            </w:pPr>
+            <w:r>
+              <w:rPr/>
+              <w:t>Functional</w:t>
+            </w:r>
+          </w:p>
+        </w:tc>
+      </w:tr>
+      <w:tr>
+        <w:trPr>
+          <w:trHeight w:val="256" w:hRule="atLeast"/>
+        </w:trPr>
+        <w:tc>
+          <w:tcPr>
+            <w:tcW w:w="540" w:type="dxa"/>
+            <w:tcBorders/>
+            <w:vAlign w:val="bottom"/>
+          </w:tcPr>
+          <w:p>
+            <w:pPr>
+              <w:pStyle w:val="Normal"/>
+              <w:tabs>
+                <w:tab w:val="clear" w:pos="720"/>
+              </w:tabs>
+              <w:jc w:val="right"/>
+              <w:rPr/>
+            </w:pPr>
+            <w:r>
+              <w:rPr/>
+              <w:t>15</w:t>
+            </w:r>
+          </w:p>
+        </w:tc>
+        <w:tc>
+          <w:tcPr>
+            <w:tcW w:w="7200" w:type="dxa"/>
+            <w:tcBorders/>
+            <w:vAlign w:val="bottom"/>
+          </w:tcPr>
+          <w:p>
+            <w:pPr>
+              <w:pStyle w:val="Normal"/>
+              <w:tabs>
+                <w:tab w:val="clear" w:pos="720"/>
+              </w:tabs>
+              <w:jc w:val="left"/>
+              <w:rPr/>
+            </w:pPr>
+            <w:r>
+              <w:rPr/>
+              <w:t>Par value “3” shall be accepted</w:t>
+            </w:r>
+          </w:p>
+        </w:tc>
+        <w:tc>
+          <w:tcPr>
+            <w:tcW w:w="1699" w:type="dxa"/>
+            <w:tcBorders/>
+            <w:vAlign w:val="bottom"/>
+          </w:tcPr>
+          <w:p>
+            <w:pPr>
+              <w:pStyle w:val="Normal"/>
+              <w:tabs>
+                <w:tab w:val="clear" w:pos="720"/>
+              </w:tabs>
+              <w:jc w:val="left"/>
+              <w:rPr/>
+            </w:pPr>
+            <w:r>
+              <w:rPr/>
+              <w:t>Functional</w:t>
+            </w:r>
+          </w:p>
+        </w:tc>
+      </w:tr>
+      <w:tr>
+        <w:trPr>
+          <w:trHeight w:val="256" w:hRule="atLeast"/>
+        </w:trPr>
+        <w:tc>
+          <w:tcPr>
+            <w:tcW w:w="540" w:type="dxa"/>
+            <w:tcBorders/>
+            <w:vAlign w:val="bottom"/>
+          </w:tcPr>
+          <w:p>
+            <w:pPr>
+              <w:pStyle w:val="Normal"/>
+              <w:tabs>
+                <w:tab w:val="clear" w:pos="720"/>
+              </w:tabs>
+              <w:jc w:val="right"/>
+              <w:rPr/>
+            </w:pPr>
+            <w:r>
+              <w:rPr/>
+              <w:t>16</w:t>
+            </w:r>
+          </w:p>
+        </w:tc>
+        <w:tc>
+          <w:tcPr>
+            <w:tcW w:w="7200" w:type="dxa"/>
+            <w:tcBorders/>
+            <w:vAlign w:val="bottom"/>
+          </w:tcPr>
+          <w:p>
+            <w:pPr>
+              <w:pStyle w:val="Normal"/>
+              <w:tabs>
+                <w:tab w:val="clear" w:pos="720"/>
+              </w:tabs>
+              <w:jc w:val="left"/>
+              <w:rPr/>
+            </w:pPr>
+            <w:r>
+              <w:rPr/>
+              <w:t>Par value “4” shall be accepted</w:t>
+            </w:r>
+          </w:p>
+        </w:tc>
+        <w:tc>
+          <w:tcPr>
+            <w:tcW w:w="1699" w:type="dxa"/>
+            <w:tcBorders/>
+            <w:vAlign w:val="bottom"/>
+          </w:tcPr>
+          <w:p>
+            <w:pPr>
+              <w:pStyle w:val="Normal"/>
+              <w:tabs>
+                <w:tab w:val="clear" w:pos="720"/>
+              </w:tabs>
+              <w:jc w:val="left"/>
+              <w:rPr/>
+            </w:pPr>
+            <w:r>
+              <w:rPr/>
+              <w:t>Functional</w:t>
+            </w:r>
+          </w:p>
+        </w:tc>
+      </w:tr>
+      <w:tr>
+        <w:trPr>
+          <w:trHeight w:val="256" w:hRule="atLeast"/>
+        </w:trPr>
+        <w:tc>
+          <w:tcPr>
+            <w:tcW w:w="540" w:type="dxa"/>
+            <w:tcBorders/>
+            <w:vAlign w:val="bottom"/>
+          </w:tcPr>
+          <w:p>
+            <w:pPr>
+              <w:pStyle w:val="Normal"/>
+              <w:tabs>
+                <w:tab w:val="clear" w:pos="720"/>
+              </w:tabs>
+              <w:jc w:val="right"/>
+              <w:rPr/>
+            </w:pPr>
+            <w:r>
+              <w:rPr/>
+              <w:t>17</w:t>
+            </w:r>
+          </w:p>
+        </w:tc>
+        <w:tc>
+          <w:tcPr>
+            <w:tcW w:w="7200" w:type="dxa"/>
+            <w:tcBorders/>
+            <w:vAlign w:val="bottom"/>
+          </w:tcPr>
+          <w:p>
+            <w:pPr>
+              <w:pStyle w:val="Normal"/>
+              <w:tabs>
+                <w:tab w:val="clear" w:pos="720"/>
+              </w:tabs>
+              <w:jc w:val="left"/>
+              <w:rPr/>
+            </w:pPr>
+            <w:r>
+              <w:rPr/>
+              <w:t>Par value “5” shall be accepted</w:t>
+            </w:r>
+          </w:p>
+        </w:tc>
+        <w:tc>
+          <w:tcPr>
+            <w:tcW w:w="1699" w:type="dxa"/>
+            <w:tcBorders/>
+            <w:vAlign w:val="bottom"/>
+          </w:tcPr>
+          <w:p>
+            <w:pPr>
+              <w:pStyle w:val="Normal"/>
+              <w:tabs>
+                <w:tab w:val="clear" w:pos="720"/>
+              </w:tabs>
+              <w:jc w:val="left"/>
+              <w:rPr/>
+            </w:pPr>
+            <w:r>
+              <w:rPr/>
+              <w:t>Functional</w:t>
+            </w:r>
+          </w:p>
+        </w:tc>
+      </w:tr>
+      <w:tr>
+        <w:trPr>
+          <w:trHeight w:val="256" w:hRule="atLeast"/>
+        </w:trPr>
+        <w:tc>
+          <w:tcPr>
+            <w:tcW w:w="540" w:type="dxa"/>
+            <w:tcBorders/>
+            <w:vAlign w:val="bottom"/>
+          </w:tcPr>
+          <w:p>
+            <w:pPr>
+              <w:pStyle w:val="Normal"/>
+              <w:tabs>
+                <w:tab w:val="clear" w:pos="720"/>
+              </w:tabs>
+              <w:jc w:val="right"/>
+              <w:rPr/>
+            </w:pPr>
+            <w:r>
+              <w:rPr/>
+              <w:t>18</w:t>
+            </w:r>
+          </w:p>
+        </w:tc>
+        <w:tc>
+          <w:tcPr>
+            <w:tcW w:w="7200" w:type="dxa"/>
+            <w:tcBorders/>
+            <w:vAlign w:val="bottom"/>
+          </w:tcPr>
+          <w:p>
+            <w:pPr>
+              <w:pStyle w:val="Normal"/>
+              <w:tabs>
+                <w:tab w:val="clear" w:pos="720"/>
+              </w:tabs>
+              <w:jc w:val="left"/>
+              <w:rPr/>
+            </w:pPr>
+            <w:r>
+              <w:rPr/>
+              <w:t>Par value “-1” shall return an error</w:t>
+            </w:r>
+          </w:p>
+        </w:tc>
+        <w:tc>
+          <w:tcPr>
+            <w:tcW w:w="1699" w:type="dxa"/>
+            <w:tcBorders/>
+            <w:vAlign w:val="bottom"/>
+          </w:tcPr>
+          <w:p>
+            <w:pPr>
+              <w:pStyle w:val="Normal"/>
+              <w:tabs>
+                <w:tab w:val="clear" w:pos="720"/>
+              </w:tabs>
+              <w:jc w:val="left"/>
+              <w:rPr/>
+            </w:pPr>
+            <w:r>
+              <w:rPr/>
+              <w:t>Functional</w:t>
+            </w:r>
+          </w:p>
+        </w:tc>
+      </w:tr>
+      <w:tr>
+        <w:trPr>
+          <w:trHeight w:val="256" w:hRule="atLeast"/>
+        </w:trPr>
+        <w:tc>
+          <w:tcPr>
+            <w:tcW w:w="540" w:type="dxa"/>
+            <w:tcBorders/>
+            <w:vAlign w:val="bottom"/>
+          </w:tcPr>
+          <w:p>
+            <w:pPr>
+              <w:pStyle w:val="Normal"/>
+              <w:tabs>
+                <w:tab w:val="clear" w:pos="720"/>
+              </w:tabs>
+              <w:jc w:val="right"/>
+              <w:rPr/>
+            </w:pPr>
+            <w:r>
+              <w:rPr/>
+              <w:t>19</w:t>
+            </w:r>
+          </w:p>
+        </w:tc>
+        <w:tc>
+          <w:tcPr>
+            <w:tcW w:w="7200" w:type="dxa"/>
+            <w:tcBorders/>
+            <w:vAlign w:val="bottom"/>
+          </w:tcPr>
+          <w:p>
+            <w:pPr>
+              <w:pStyle w:val="Normal"/>
+              <w:tabs>
+                <w:tab w:val="clear" w:pos="720"/>
+              </w:tabs>
+              <w:jc w:val="left"/>
+              <w:rPr/>
+            </w:pPr>
+            <w:r>
+              <w:rPr/>
+              <w:t>The number of golfers “13” shall return an error</w:t>
+            </w:r>
+          </w:p>
+        </w:tc>
+        <w:tc>
+          <w:tcPr>
+            <w:tcW w:w="1699" w:type="dxa"/>
+            <w:tcBorders/>
+            <w:vAlign w:val="bottom"/>
+          </w:tcPr>
+          <w:p>
+            <w:pPr>
+              <w:pStyle w:val="Normal"/>
+              <w:tabs>
+                <w:tab w:val="clear" w:pos="720"/>
+              </w:tabs>
+              <w:jc w:val="left"/>
+              <w:rPr/>
+            </w:pPr>
+            <w:r>
+              <w:rPr/>
+              <w:t>Functional</w:t>
+            </w:r>
+          </w:p>
+        </w:tc>
+      </w:tr>
+      <w:tr>
+        <w:trPr>
+          <w:trHeight w:val="256" w:hRule="atLeast"/>
+        </w:trPr>
+        <w:tc>
+          <w:tcPr>
+            <w:tcW w:w="540" w:type="dxa"/>
+            <w:tcBorders/>
+            <w:vAlign w:val="bottom"/>
+          </w:tcPr>
+          <w:p>
+            <w:pPr>
+              <w:pStyle w:val="Normal"/>
+              <w:tabs>
+                <w:tab w:val="clear" w:pos="720"/>
+              </w:tabs>
+              <w:jc w:val="right"/>
+              <w:rPr/>
+            </w:pPr>
+            <w:r>
+              <w:rPr/>
+              <w:t>20</w:t>
+            </w:r>
+          </w:p>
+        </w:tc>
+        <w:tc>
+          <w:tcPr>
+            <w:tcW w:w="7200" w:type="dxa"/>
+            <w:tcBorders/>
+            <w:vAlign w:val="bottom"/>
+          </w:tcPr>
+          <w:p>
+            <w:pPr>
+              <w:pStyle w:val="Normal"/>
+              <w:tabs>
+                <w:tab w:val="clear" w:pos="720"/>
+              </w:tabs>
+              <w:jc w:val="left"/>
+              <w:rPr/>
+            </w:pPr>
+            <w:r>
+              <w:rPr/>
+              <w:t>The number of golfers “1” shall return an error</w:t>
+            </w:r>
+          </w:p>
+        </w:tc>
+        <w:tc>
+          <w:tcPr>
+            <w:tcW w:w="1699" w:type="dxa"/>
+            <w:tcBorders/>
+            <w:vAlign w:val="bottom"/>
+          </w:tcPr>
+          <w:p>
+            <w:pPr>
+              <w:pStyle w:val="Normal"/>
+              <w:tabs>
+                <w:tab w:val="clear" w:pos="720"/>
+              </w:tabs>
+              <w:jc w:val="left"/>
+              <w:rPr/>
+            </w:pPr>
+            <w:r>
+              <w:rPr/>
+              <w:t>Functional</w:t>
+            </w:r>
+          </w:p>
+        </w:tc>
+      </w:tr>
+      <w:tr>
+        <w:trPr>
+          <w:trHeight w:val="256" w:hRule="atLeast"/>
+        </w:trPr>
+        <w:tc>
+          <w:tcPr>
+            <w:tcW w:w="540" w:type="dxa"/>
+            <w:tcBorders/>
+            <w:vAlign w:val="bottom"/>
+          </w:tcPr>
+          <w:p>
+            <w:pPr>
+              <w:pStyle w:val="Normal"/>
+              <w:tabs>
+                <w:tab w:val="clear" w:pos="720"/>
+              </w:tabs>
+              <w:jc w:val="right"/>
+              <w:rPr/>
+            </w:pPr>
+            <w:r>
+              <w:rPr/>
+              <w:t>21</w:t>
+            </w:r>
+          </w:p>
+        </w:tc>
+        <w:tc>
+          <w:tcPr>
+            <w:tcW w:w="7200" w:type="dxa"/>
+            <w:tcBorders/>
+            <w:vAlign w:val="bottom"/>
+          </w:tcPr>
+          <w:p>
+            <w:pPr>
+              <w:pStyle w:val="Normal"/>
+              <w:tabs>
+                <w:tab w:val="clear" w:pos="720"/>
+              </w:tabs>
+              <w:jc w:val="left"/>
+              <w:rPr/>
+            </w:pPr>
+            <w:r>
+              <w:rPr/>
+              <w:t>The number of golfers “2”  shall be accepted</w:t>
+            </w:r>
+          </w:p>
+        </w:tc>
+        <w:tc>
+          <w:tcPr>
+            <w:tcW w:w="1699" w:type="dxa"/>
+            <w:tcBorders/>
+            <w:vAlign w:val="bottom"/>
+          </w:tcPr>
+          <w:p>
+            <w:pPr>
+              <w:pStyle w:val="Normal"/>
+              <w:tabs>
+                <w:tab w:val="clear" w:pos="720"/>
+              </w:tabs>
+              <w:jc w:val="left"/>
+              <w:rPr/>
+            </w:pPr>
+            <w:r>
+              <w:rPr/>
+              <w:t>Functional</w:t>
+            </w:r>
+          </w:p>
+        </w:tc>
+      </w:tr>
+      <w:tr>
+        <w:trPr>
+          <w:trHeight w:val="256" w:hRule="atLeast"/>
+        </w:trPr>
+        <w:tc>
+          <w:tcPr>
+            <w:tcW w:w="540" w:type="dxa"/>
+            <w:tcBorders/>
+            <w:vAlign w:val="bottom"/>
+          </w:tcPr>
+          <w:p>
+            <w:pPr>
+              <w:pStyle w:val="Normal"/>
+              <w:tabs>
+                <w:tab w:val="clear" w:pos="720"/>
+              </w:tabs>
+              <w:jc w:val="right"/>
+              <w:rPr/>
+            </w:pPr>
+            <w:r>
+              <w:rPr/>
+              <w:t>22</w:t>
+            </w:r>
+          </w:p>
+        </w:tc>
+        <w:tc>
+          <w:tcPr>
+            <w:tcW w:w="7200" w:type="dxa"/>
+            <w:tcBorders/>
+            <w:vAlign w:val="bottom"/>
+          </w:tcPr>
+          <w:p>
+            <w:pPr>
+              <w:pStyle w:val="Normal"/>
+              <w:tabs>
+                <w:tab w:val="clear" w:pos="720"/>
+              </w:tabs>
+              <w:jc w:val="left"/>
+              <w:rPr/>
+            </w:pPr>
+            <w:r>
+              <w:rPr/>
+              <w:t>The number of golfers “6”  shall be accepted</w:t>
+            </w:r>
+          </w:p>
+        </w:tc>
+        <w:tc>
+          <w:tcPr>
+            <w:tcW w:w="1699" w:type="dxa"/>
+            <w:tcBorders/>
+            <w:vAlign w:val="bottom"/>
+          </w:tcPr>
+          <w:p>
+            <w:pPr>
+              <w:pStyle w:val="Normal"/>
+              <w:tabs>
+                <w:tab w:val="clear" w:pos="720"/>
+              </w:tabs>
+              <w:jc w:val="left"/>
+              <w:rPr/>
+            </w:pPr>
+            <w:r>
+              <w:rPr/>
+              <w:t>Functional</w:t>
+            </w:r>
+          </w:p>
+        </w:tc>
+      </w:tr>
+      <w:tr>
+        <w:trPr>
+          <w:trHeight w:val="256" w:hRule="atLeast"/>
+        </w:trPr>
+        <w:tc>
+          <w:tcPr>
+            <w:tcW w:w="540" w:type="dxa"/>
+            <w:tcBorders/>
+            <w:vAlign w:val="bottom"/>
+          </w:tcPr>
+          <w:p>
+            <w:pPr>
+              <w:pStyle w:val="Normal"/>
+              <w:tabs>
+                <w:tab w:val="clear" w:pos="720"/>
+              </w:tabs>
+              <w:jc w:val="right"/>
+              <w:rPr/>
+            </w:pPr>
+            <w:r>
+              <w:rPr/>
+              <w:t>23</w:t>
+            </w:r>
+          </w:p>
+        </w:tc>
+        <w:tc>
+          <w:tcPr>
+            <w:tcW w:w="7200" w:type="dxa"/>
+            <w:tcBorders/>
+            <w:vAlign w:val="bottom"/>
+          </w:tcPr>
+          <w:p>
+            <w:pPr>
+              <w:pStyle w:val="Normal"/>
+              <w:tabs>
+                <w:tab w:val="clear" w:pos="720"/>
+              </w:tabs>
+              <w:jc w:val="left"/>
+              <w:rPr/>
+            </w:pPr>
+            <w:r>
+              <w:rPr/>
+              <w:t>The number of golfers “12”  shall be accepted</w:t>
+            </w:r>
+          </w:p>
+        </w:tc>
+        <w:tc>
+          <w:tcPr>
+            <w:tcW w:w="1699" w:type="dxa"/>
+            <w:tcBorders/>
+            <w:vAlign w:val="bottom"/>
+          </w:tcPr>
+          <w:p>
+            <w:pPr>
+              <w:pStyle w:val="Normal"/>
+              <w:tabs>
+                <w:tab w:val="clear" w:pos="720"/>
+              </w:tabs>
+              <w:jc w:val="left"/>
+              <w:rPr/>
+            </w:pPr>
+            <w:r>
+              <w:rPr/>
+              <w:t>Functional</w:t>
+            </w:r>
+          </w:p>
+        </w:tc>
+      </w:tr>
+      <w:tr>
+        <w:trPr>
+          <w:trHeight w:val="256" w:hRule="atLeast"/>
+        </w:trPr>
+        <w:tc>
+          <w:tcPr>
+            <w:tcW w:w="540" w:type="dxa"/>
+            <w:tcBorders/>
+            <w:vAlign w:val="bottom"/>
+          </w:tcPr>
+          <w:p>
+            <w:pPr>
+              <w:pStyle w:val="Normal"/>
+              <w:tabs>
+                <w:tab w:val="clear" w:pos="720"/>
+              </w:tabs>
+              <w:jc w:val="right"/>
+              <w:rPr/>
+            </w:pPr>
+            <w:r>
+              <w:rPr/>
+              <w:t>24</w:t>
+            </w:r>
+          </w:p>
+        </w:tc>
+        <w:tc>
+          <w:tcPr>
+            <w:tcW w:w="7200" w:type="dxa"/>
+            <w:tcBorders/>
+            <w:vAlign w:val="bottom"/>
+          </w:tcPr>
+          <w:p>
+            <w:pPr>
+              <w:pStyle w:val="Normal"/>
+              <w:tabs>
+                <w:tab w:val="clear" w:pos="720"/>
+              </w:tabs>
+              <w:jc w:val="left"/>
+              <w:rPr/>
+            </w:pPr>
+            <w:r>
+              <w:rPr/>
+              <w:t>The number of golfers “5”  shall be accepted</w:t>
+            </w:r>
+          </w:p>
+        </w:tc>
+        <w:tc>
+          <w:tcPr>
+            <w:tcW w:w="1699" w:type="dxa"/>
+            <w:tcBorders/>
+            <w:vAlign w:val="bottom"/>
+          </w:tcPr>
+          <w:p>
+            <w:pPr>
+              <w:pStyle w:val="Normal"/>
+              <w:tabs>
+                <w:tab w:val="clear" w:pos="720"/>
+              </w:tabs>
+              <w:jc w:val="left"/>
+              <w:rPr/>
+            </w:pPr>
+            <w:r>
+              <w:rPr/>
+              <w:t>Functional</w:t>
+            </w:r>
+          </w:p>
+        </w:tc>
+      </w:tr>
+      <w:tr>
+        <w:trPr>
+          <w:trHeight w:val="256" w:hRule="atLeast"/>
+        </w:trPr>
+        <w:tc>
+          <w:tcPr>
+            <w:tcW w:w="540" w:type="dxa"/>
+            <w:tcBorders/>
+            <w:vAlign w:val="bottom"/>
+          </w:tcPr>
+          <w:p>
+            <w:pPr>
+              <w:pStyle w:val="Normal"/>
+              <w:tabs>
+                <w:tab w:val="clear" w:pos="720"/>
+              </w:tabs>
+              <w:jc w:val="right"/>
+              <w:rPr/>
+            </w:pPr>
+            <w:r>
+              <w:rPr/>
+              <w:t>25</w:t>
+            </w:r>
+          </w:p>
+        </w:tc>
+        <w:tc>
+          <w:tcPr>
+            <w:tcW w:w="7200" w:type="dxa"/>
+            <w:tcBorders/>
+            <w:vAlign w:val="bottom"/>
+          </w:tcPr>
+          <w:p>
+            <w:pPr>
+              <w:pStyle w:val="Normal"/>
+              <w:tabs>
+                <w:tab w:val="clear" w:pos="720"/>
+              </w:tabs>
+              <w:jc w:val="left"/>
+              <w:rPr/>
+            </w:pPr>
+            <w:r>
+              <w:rPr/>
+              <w:t>The number of golfers “-1”  shall return an error</w:t>
+            </w:r>
+          </w:p>
+        </w:tc>
+        <w:tc>
+          <w:tcPr>
+            <w:tcW w:w="1699" w:type="dxa"/>
+            <w:tcBorders/>
+            <w:vAlign w:val="bottom"/>
+          </w:tcPr>
+          <w:p>
+            <w:pPr>
+              <w:pStyle w:val="Normal"/>
+              <w:tabs>
+                <w:tab w:val="clear" w:pos="720"/>
+              </w:tabs>
+              <w:jc w:val="left"/>
+              <w:rPr/>
+            </w:pPr>
+            <w:r>
+              <w:rPr/>
+              <w:t>Functional</w:t>
+            </w:r>
+          </w:p>
+        </w:tc>
+      </w:tr>
+      <w:tr>
+        <w:trPr>
+          <w:trHeight w:val="256" w:hRule="atLeast"/>
+        </w:trPr>
+        <w:tc>
+          <w:tcPr>
+            <w:tcW w:w="540" w:type="dxa"/>
+            <w:tcBorders/>
+            <w:vAlign w:val="bottom"/>
+          </w:tcPr>
+          <w:p>
+            <w:pPr>
+              <w:pStyle w:val="Normal"/>
+              <w:tabs>
+                <w:tab w:val="clear" w:pos="720"/>
+              </w:tabs>
+              <w:jc w:val="right"/>
+              <w:rPr/>
+            </w:pPr>
+            <w:r>
+              <w:rPr/>
+              <w:t>26</w:t>
+            </w:r>
+          </w:p>
+        </w:tc>
+        <w:tc>
+          <w:tcPr>
+            <w:tcW w:w="7200" w:type="dxa"/>
+            <w:tcBorders/>
+            <w:vAlign w:val="bottom"/>
+          </w:tcPr>
+          <w:p>
+            <w:pPr>
+              <w:pStyle w:val="Normal"/>
+              <w:tabs>
+                <w:tab w:val="clear" w:pos="720"/>
+              </w:tabs>
+              <w:jc w:val="left"/>
+              <w:rPr/>
+            </w:pPr>
+            <w:r>
+              <w:rPr/>
+              <w:t>Stroke count “over par” shall have score value 0</w:t>
+            </w:r>
+          </w:p>
+        </w:tc>
+        <w:tc>
+          <w:tcPr>
+            <w:tcW w:w="1699" w:type="dxa"/>
+            <w:tcBorders/>
+            <w:vAlign w:val="bottom"/>
+          </w:tcPr>
+          <w:p>
+            <w:pPr>
+              <w:pStyle w:val="Normal"/>
+              <w:tabs>
+                <w:tab w:val="clear" w:pos="720"/>
+              </w:tabs>
+              <w:jc w:val="left"/>
+              <w:rPr/>
+            </w:pPr>
+            <w:r>
+              <w:rPr/>
+              <w:t>Functional</w:t>
+            </w:r>
+          </w:p>
+        </w:tc>
+      </w:tr>
+      <w:tr>
+        <w:trPr>
+          <w:trHeight w:val="256" w:hRule="atLeast"/>
+        </w:trPr>
+        <w:tc>
+          <w:tcPr>
+            <w:tcW w:w="540" w:type="dxa"/>
+            <w:tcBorders/>
+            <w:vAlign w:val="bottom"/>
+          </w:tcPr>
+          <w:p>
+            <w:pPr>
+              <w:pStyle w:val="Normal"/>
+              <w:tabs>
+                <w:tab w:val="clear" w:pos="720"/>
+              </w:tabs>
+              <w:jc w:val="right"/>
+              <w:rPr/>
+            </w:pPr>
+            <w:r>
+              <w:rPr/>
+              <w:t>27</w:t>
+            </w:r>
+          </w:p>
+        </w:tc>
+        <w:tc>
+          <w:tcPr>
+            <w:tcW w:w="7200" w:type="dxa"/>
+            <w:tcBorders/>
+            <w:vAlign w:val="bottom"/>
+          </w:tcPr>
+          <w:p>
+            <w:pPr>
+              <w:pStyle w:val="Normal"/>
+              <w:tabs>
+                <w:tab w:val="clear" w:pos="720"/>
+              </w:tabs>
+              <w:jc w:val="left"/>
+              <w:rPr/>
+            </w:pPr>
+            <w:r>
+              <w:rPr/>
+              <w:t>Stroke count “par” shall have score value 1</w:t>
+            </w:r>
+          </w:p>
+        </w:tc>
+        <w:tc>
+          <w:tcPr>
+            <w:tcW w:w="1699" w:type="dxa"/>
+            <w:tcBorders/>
+            <w:vAlign w:val="bottom"/>
+          </w:tcPr>
+          <w:p>
+            <w:pPr>
+              <w:pStyle w:val="Normal"/>
+              <w:tabs>
+                <w:tab w:val="clear" w:pos="720"/>
+              </w:tabs>
+              <w:jc w:val="left"/>
+              <w:rPr/>
+            </w:pPr>
+            <w:r>
+              <w:rPr/>
+              <w:t>Functional</w:t>
+            </w:r>
+          </w:p>
+        </w:tc>
+      </w:tr>
+      <w:tr>
+        <w:trPr>
+          <w:trHeight w:val="256" w:hRule="atLeast"/>
+        </w:trPr>
+        <w:tc>
+          <w:tcPr>
+            <w:tcW w:w="540" w:type="dxa"/>
+            <w:tcBorders/>
+            <w:vAlign w:val="bottom"/>
+          </w:tcPr>
+          <w:p>
+            <w:pPr>
+              <w:pStyle w:val="Normal"/>
+              <w:tabs>
+                <w:tab w:val="clear" w:pos="720"/>
+              </w:tabs>
+              <w:jc w:val="right"/>
+              <w:rPr/>
+            </w:pPr>
+            <w:r>
+              <w:rPr/>
+              <w:t>28</w:t>
+            </w:r>
+          </w:p>
+        </w:tc>
+        <w:tc>
+          <w:tcPr>
+            <w:tcW w:w="7200" w:type="dxa"/>
+            <w:tcBorders/>
+            <w:vAlign w:val="bottom"/>
+          </w:tcPr>
+          <w:p>
+            <w:pPr>
+              <w:pStyle w:val="Normal"/>
+              <w:tabs>
+                <w:tab w:val="clear" w:pos="720"/>
+              </w:tabs>
+              <w:jc w:val="left"/>
+              <w:rPr/>
+            </w:pPr>
+            <w:r>
+              <w:rPr/>
+              <w:t>Stroke count “1 under par” shall have score value 2</w:t>
+            </w:r>
+          </w:p>
+        </w:tc>
+        <w:tc>
+          <w:tcPr>
+            <w:tcW w:w="1699" w:type="dxa"/>
+            <w:tcBorders/>
+            <w:vAlign w:val="bottom"/>
+          </w:tcPr>
+          <w:p>
+            <w:pPr>
+              <w:pStyle w:val="Normal"/>
+              <w:tabs>
+                <w:tab w:val="clear" w:pos="720"/>
+              </w:tabs>
+              <w:jc w:val="left"/>
+              <w:rPr/>
+            </w:pPr>
+            <w:r>
+              <w:rPr/>
+              <w:t>Functional</w:t>
+            </w:r>
+          </w:p>
+        </w:tc>
+      </w:tr>
+      <w:tr>
+        <w:trPr>
+          <w:trHeight w:val="256" w:hRule="atLeast"/>
+        </w:trPr>
+        <w:tc>
+          <w:tcPr>
+            <w:tcW w:w="540" w:type="dxa"/>
+            <w:tcBorders/>
+            <w:vAlign w:val="bottom"/>
+          </w:tcPr>
+          <w:p>
+            <w:pPr>
+              <w:pStyle w:val="Normal"/>
+              <w:tabs>
+                <w:tab w:val="clear" w:pos="720"/>
+              </w:tabs>
+              <w:jc w:val="right"/>
+              <w:rPr/>
+            </w:pPr>
+            <w:r>
+              <w:rPr/>
+              <w:t>29</w:t>
+            </w:r>
+          </w:p>
+        </w:tc>
+        <w:tc>
+          <w:tcPr>
+            <w:tcW w:w="7200" w:type="dxa"/>
+            <w:tcBorders/>
+            <w:vAlign w:val="bottom"/>
+          </w:tcPr>
+          <w:p>
+            <w:pPr>
+              <w:pStyle w:val="Normal"/>
+              <w:tabs>
+                <w:tab w:val="clear" w:pos="720"/>
+              </w:tabs>
+              <w:jc w:val="left"/>
+              <w:rPr/>
+            </w:pPr>
+            <w:r>
+              <w:rPr/>
+              <w:t>Stroke count “2 under par” shall have score value 4</w:t>
+            </w:r>
+          </w:p>
+        </w:tc>
+        <w:tc>
+          <w:tcPr>
+            <w:tcW w:w="1699" w:type="dxa"/>
+            <w:tcBorders/>
+            <w:vAlign w:val="bottom"/>
+          </w:tcPr>
+          <w:p>
+            <w:pPr>
+              <w:pStyle w:val="Normal"/>
+              <w:tabs>
+                <w:tab w:val="clear" w:pos="720"/>
+              </w:tabs>
+              <w:jc w:val="left"/>
+              <w:rPr/>
+            </w:pPr>
+            <w:r>
+              <w:rPr/>
+              <w:t>Functional</w:t>
+            </w:r>
+          </w:p>
+        </w:tc>
+      </w:tr>
+      <w:tr>
+        <w:trPr>
+          <w:trHeight w:val="256" w:hRule="atLeast"/>
+        </w:trPr>
+        <w:tc>
+          <w:tcPr>
+            <w:tcW w:w="540" w:type="dxa"/>
+            <w:tcBorders/>
+            <w:vAlign w:val="bottom"/>
+          </w:tcPr>
+          <w:p>
+            <w:pPr>
+              <w:pStyle w:val="Normal"/>
+              <w:tabs>
+                <w:tab w:val="clear" w:pos="720"/>
+              </w:tabs>
+              <w:jc w:val="right"/>
+              <w:rPr/>
+            </w:pPr>
+            <w:r>
+              <w:rPr/>
+              <w:t>30</w:t>
+            </w:r>
+          </w:p>
+        </w:tc>
+        <w:tc>
+          <w:tcPr>
+            <w:tcW w:w="7200" w:type="dxa"/>
+            <w:tcBorders/>
+            <w:vAlign w:val="bottom"/>
+          </w:tcPr>
+          <w:p>
+            <w:pPr>
+              <w:pStyle w:val="Normal"/>
+              <w:tabs>
+                <w:tab w:val="clear" w:pos="720"/>
+              </w:tabs>
+              <w:jc w:val="left"/>
+              <w:rPr/>
+            </w:pPr>
+            <w:r>
+              <w:rPr/>
+              <w:t>Stroke count “3 or more under par” shall have score value 6</w:t>
+            </w:r>
+          </w:p>
+        </w:tc>
+        <w:tc>
+          <w:tcPr>
+            <w:tcW w:w="1699" w:type="dxa"/>
+            <w:tcBorders/>
+            <w:vAlign w:val="bottom"/>
+          </w:tcPr>
+          <w:p>
+            <w:pPr>
+              <w:pStyle w:val="Normal"/>
+              <w:tabs>
+                <w:tab w:val="clear" w:pos="720"/>
+              </w:tabs>
+              <w:jc w:val="left"/>
+              <w:rPr/>
+            </w:pPr>
+            <w:r>
+              <w:rPr/>
+              <w:t>Functional</w:t>
+            </w:r>
+          </w:p>
+        </w:tc>
+      </w:tr>
+      <w:tr>
+        <w:trPr>
+          <w:trHeight w:val="497" w:hRule="atLeast"/>
+        </w:trPr>
+        <w:tc>
+          <w:tcPr>
+            <w:tcW w:w="540" w:type="dxa"/>
+            <w:tcBorders/>
+            <w:vAlign w:val="bottom"/>
+          </w:tcPr>
+          <w:p>
+            <w:pPr>
+              <w:pStyle w:val="Normal"/>
+              <w:tabs>
+                <w:tab w:val="clear" w:pos="720"/>
+              </w:tabs>
+              <w:jc w:val="right"/>
+              <w:rPr/>
+            </w:pPr>
+            <w:r>
+              <w:rPr/>
+              <w:t>31</w:t>
+            </w:r>
+          </w:p>
+        </w:tc>
+        <w:tc>
+          <w:tcPr>
+            <w:tcW w:w="7200" w:type="dxa"/>
+            <w:tcBorders/>
+            <w:vAlign w:val="bottom"/>
+          </w:tcPr>
+          <w:p>
+            <w:pPr>
+              <w:pStyle w:val="Normal"/>
+              <w:tabs>
+                <w:tab w:val="clear" w:pos="720"/>
+              </w:tabs>
+              <w:jc w:val="left"/>
+              <w:rPr/>
+            </w:pPr>
+            <w:r>
+              <w:rPr/>
+              <w:t>Any golfer that has two or more records for the same golf course: the additional records after the</w:t>
+              <w:br/>
+              <w:t>first will be ignored, a message will be displayed, and processing will continue.</w:t>
+            </w:r>
+          </w:p>
+        </w:tc>
+        <w:tc>
+          <w:tcPr>
+            <w:tcW w:w="1699" w:type="dxa"/>
+            <w:tcBorders/>
+            <w:vAlign w:val="bottom"/>
+          </w:tcPr>
+          <w:p>
+            <w:pPr>
+              <w:pStyle w:val="Normal"/>
+              <w:tabs>
+                <w:tab w:val="clear" w:pos="720"/>
+              </w:tabs>
+              <w:jc w:val="left"/>
+              <w:rPr/>
+            </w:pPr>
+            <w:r>
+              <w:rPr/>
+              <w:t>Functional</w:t>
+            </w:r>
+          </w:p>
+        </w:tc>
+      </w:tr>
+      <w:tr>
+        <w:trPr>
+          <w:trHeight w:val="256" w:hRule="atLeast"/>
+        </w:trPr>
+        <w:tc>
+          <w:tcPr>
+            <w:tcW w:w="540" w:type="dxa"/>
+            <w:tcBorders/>
+            <w:vAlign w:val="bottom"/>
+          </w:tcPr>
+          <w:p>
+            <w:pPr>
+              <w:pStyle w:val="Normal"/>
+              <w:tabs>
+                <w:tab w:val="clear" w:pos="720"/>
+              </w:tabs>
+              <w:jc w:val="right"/>
+              <w:rPr/>
+            </w:pPr>
+            <w:r>
+              <w:rPr/>
+              <w:t>32</w:t>
+            </w:r>
+          </w:p>
+        </w:tc>
+        <w:tc>
+          <w:tcPr>
+            <w:tcW w:w="7200" w:type="dxa"/>
+            <w:tcBorders/>
+            <w:vAlign w:val="bottom"/>
+          </w:tcPr>
+          <w:p>
+            <w:pPr>
+              <w:pStyle w:val="Normal"/>
+              <w:tabs>
+                <w:tab w:val="clear" w:pos="720"/>
+              </w:tabs>
+              <w:jc w:val="left"/>
+              <w:rPr/>
+            </w:pPr>
+            <w:r>
+              <w:rPr/>
+              <w:t xml:space="preserve">If the file specified by filename does not exist, an “input parameter error” will be reported. </w:t>
+            </w:r>
+          </w:p>
+        </w:tc>
+        <w:tc>
+          <w:tcPr>
+            <w:tcW w:w="1699" w:type="dxa"/>
+            <w:tcBorders/>
+            <w:vAlign w:val="bottom"/>
+          </w:tcPr>
+          <w:p>
+            <w:pPr>
+              <w:pStyle w:val="Normal"/>
+              <w:tabs>
+                <w:tab w:val="clear" w:pos="720"/>
+              </w:tabs>
+              <w:jc w:val="left"/>
+              <w:rPr/>
+            </w:pPr>
+            <w:r>
+              <w:rPr/>
+              <w:t>Functional</w:t>
+            </w:r>
+          </w:p>
+        </w:tc>
+      </w:tr>
+      <w:tr>
+        <w:trPr>
+          <w:trHeight w:val="256" w:hRule="atLeast"/>
+        </w:trPr>
+        <w:tc>
+          <w:tcPr>
+            <w:tcW w:w="540" w:type="dxa"/>
+            <w:tcBorders/>
+            <w:vAlign w:val="bottom"/>
+          </w:tcPr>
+          <w:p>
+            <w:pPr>
+              <w:pStyle w:val="Normal"/>
+              <w:tabs>
+                <w:tab w:val="clear" w:pos="720"/>
+              </w:tabs>
+              <w:jc w:val="right"/>
+              <w:rPr/>
+            </w:pPr>
+            <w:r>
+              <w:rPr/>
+              <w:t>33</w:t>
+            </w:r>
+          </w:p>
+        </w:tc>
+        <w:tc>
+          <w:tcPr>
+            <w:tcW w:w="7200" w:type="dxa"/>
+            <w:tcBorders/>
+            <w:vAlign w:val="bottom"/>
+          </w:tcPr>
+          <w:p>
+            <w:pPr>
+              <w:pStyle w:val="Normal"/>
+              <w:tabs>
+                <w:tab w:val="clear" w:pos="720"/>
+              </w:tabs>
+              <w:jc w:val="left"/>
+              <w:rPr/>
+            </w:pPr>
+            <w:r>
+              <w:rPr/>
+              <w:t>If the directory specified by output-directory does not exist, an “input parameter error” will be reported</w:t>
+            </w:r>
+          </w:p>
+        </w:tc>
+        <w:tc>
+          <w:tcPr>
+            <w:tcW w:w="1699" w:type="dxa"/>
+            <w:tcBorders/>
+            <w:vAlign w:val="bottom"/>
+          </w:tcPr>
+          <w:p>
+            <w:pPr>
+              <w:pStyle w:val="Normal"/>
+              <w:tabs>
+                <w:tab w:val="clear" w:pos="720"/>
+              </w:tabs>
+              <w:jc w:val="left"/>
+              <w:rPr/>
+            </w:pPr>
+            <w:r>
+              <w:rPr/>
+              <w:t>Functional</w:t>
+            </w:r>
+          </w:p>
+        </w:tc>
+      </w:tr>
+      <w:tr>
+        <w:trPr>
+          <w:trHeight w:val="256" w:hRule="atLeast"/>
+        </w:trPr>
+        <w:tc>
+          <w:tcPr>
+            <w:tcW w:w="540" w:type="dxa"/>
+            <w:tcBorders/>
+            <w:vAlign w:val="bottom"/>
+          </w:tcPr>
+          <w:p>
+            <w:pPr>
+              <w:pStyle w:val="Normal"/>
+              <w:tabs>
+                <w:tab w:val="clear" w:pos="720"/>
+              </w:tabs>
+              <w:jc w:val="right"/>
+              <w:rPr/>
+            </w:pPr>
+            <w:r>
+              <w:rPr/>
+              <w:t>34</w:t>
+            </w:r>
+          </w:p>
+        </w:tc>
+        <w:tc>
+          <w:tcPr>
+            <w:tcW w:w="7200" w:type="dxa"/>
+            <w:tcBorders/>
+            <w:vAlign w:val="bottom"/>
+          </w:tcPr>
+          <w:p>
+            <w:pPr>
+              <w:pStyle w:val="Normal"/>
+              <w:tabs>
+                <w:tab w:val="clear" w:pos="720"/>
+              </w:tabs>
+              <w:jc w:val="left"/>
+              <w:rPr/>
+            </w:pPr>
+            <w:r>
+              <w:rPr/>
+              <w:t>If output-directory is not supplied, the directory that contains filename will be used.</w:t>
+            </w:r>
+          </w:p>
+        </w:tc>
+        <w:tc>
+          <w:tcPr>
+            <w:tcW w:w="1699" w:type="dxa"/>
+            <w:tcBorders/>
+            <w:vAlign w:val="bottom"/>
+          </w:tcPr>
+          <w:p>
+            <w:pPr>
+              <w:pStyle w:val="Normal"/>
+              <w:tabs>
+                <w:tab w:val="clear" w:pos="720"/>
+              </w:tabs>
+              <w:jc w:val="left"/>
+              <w:rPr/>
+            </w:pPr>
+            <w:r>
+              <w:rPr/>
+              <w:t>Functional</w:t>
+            </w:r>
+          </w:p>
+        </w:tc>
+      </w:tr>
+      <w:tr>
+        <w:trPr>
+          <w:trHeight w:val="256" w:hRule="atLeast"/>
+        </w:trPr>
+        <w:tc>
+          <w:tcPr>
+            <w:tcW w:w="540" w:type="dxa"/>
+            <w:tcBorders/>
+            <w:vAlign w:val="bottom"/>
+          </w:tcPr>
+          <w:p>
+            <w:pPr>
+              <w:pStyle w:val="Normal"/>
+              <w:tabs>
+                <w:tab w:val="clear" w:pos="720"/>
+              </w:tabs>
+              <w:jc w:val="right"/>
+              <w:rPr/>
+            </w:pPr>
+            <w:r>
+              <w:rPr/>
+              <w:t>35</w:t>
+            </w:r>
+          </w:p>
+        </w:tc>
+        <w:tc>
+          <w:tcPr>
+            <w:tcW w:w="7200" w:type="dxa"/>
+            <w:tcBorders/>
+            <w:vAlign w:val="bottom"/>
+          </w:tcPr>
+          <w:p>
+            <w:pPr>
+              <w:pStyle w:val="Normal"/>
+              <w:tabs>
+                <w:tab w:val="clear" w:pos="720"/>
+              </w:tabs>
+              <w:jc w:val="left"/>
+              <w:rPr/>
+            </w:pPr>
+            <w:r>
+              <w:rPr/>
+              <w:t>If output cannot be saved due to insufficient permissions, the program shall display an error.</w:t>
+            </w:r>
+          </w:p>
+        </w:tc>
+        <w:tc>
+          <w:tcPr>
+            <w:tcW w:w="1699" w:type="dxa"/>
+            <w:tcBorders/>
+            <w:vAlign w:val="bottom"/>
+          </w:tcPr>
+          <w:p>
+            <w:pPr>
+              <w:pStyle w:val="Normal"/>
+              <w:tabs>
+                <w:tab w:val="clear" w:pos="720"/>
+              </w:tabs>
+              <w:jc w:val="left"/>
+              <w:rPr/>
+            </w:pPr>
+            <w:r>
+              <w:rPr/>
+              <w:t>Functional</w:t>
+            </w:r>
+          </w:p>
+        </w:tc>
+      </w:tr>
+      <w:tr>
+        <w:trPr>
+          <w:trHeight w:val="729" w:hRule="atLeast"/>
+        </w:trPr>
+        <w:tc>
+          <w:tcPr>
+            <w:tcW w:w="540" w:type="dxa"/>
+            <w:tcBorders/>
+            <w:vAlign w:val="bottom"/>
+          </w:tcPr>
+          <w:p>
+            <w:pPr>
+              <w:pStyle w:val="Normal"/>
+              <w:tabs>
+                <w:tab w:val="clear" w:pos="720"/>
+              </w:tabs>
+              <w:jc w:val="right"/>
+              <w:rPr/>
+            </w:pPr>
+            <w:r>
+              <w:rPr/>
+              <w:t>36</w:t>
+            </w:r>
+          </w:p>
+        </w:tc>
+        <w:tc>
+          <w:tcPr>
+            <w:tcW w:w="7200" w:type="dxa"/>
+            <w:tcBorders/>
+            <w:vAlign w:val="bottom"/>
+          </w:tcPr>
+          <w:p>
+            <w:pPr>
+              <w:pStyle w:val="Normal"/>
+              <w:tabs>
+                <w:tab w:val="clear" w:pos="720"/>
+              </w:tabs>
+              <w:jc w:val="left"/>
+              <w:rPr/>
+            </w:pPr>
+            <w:r>
+              <w:rPr/>
+              <w:t>If any of the requested output reports already exists, the program will pause and ask the user if the file should be overwritten.</w:t>
+              <w:br/>
+              <w:t>Sample prompt: “File &lt;file&gt; already exists. Do you want to overwrite it? (Y/N)”.  There will be a separate user prompt for each output report type requested.</w:t>
+            </w:r>
+          </w:p>
+        </w:tc>
+        <w:tc>
+          <w:tcPr>
+            <w:tcW w:w="1699" w:type="dxa"/>
+            <w:tcBorders/>
+            <w:vAlign w:val="bottom"/>
+          </w:tcPr>
+          <w:p>
+            <w:pPr>
+              <w:pStyle w:val="Normal"/>
+              <w:tabs>
+                <w:tab w:val="clear" w:pos="720"/>
+              </w:tabs>
+              <w:jc w:val="left"/>
+              <w:rPr/>
+            </w:pPr>
+            <w:r>
+              <w:rPr/>
+              <w:t>Functional</w:t>
+            </w:r>
+          </w:p>
+        </w:tc>
+      </w:tr>
+      <w:tr>
+        <w:trPr>
+          <w:trHeight w:val="265" w:hRule="atLeast"/>
+        </w:trPr>
+        <w:tc>
+          <w:tcPr>
+            <w:tcW w:w="540" w:type="dxa"/>
+            <w:tcBorders/>
+            <w:vAlign w:val="bottom"/>
+          </w:tcPr>
+          <w:p>
+            <w:pPr>
+              <w:pStyle w:val="Normal"/>
+              <w:tabs>
+                <w:tab w:val="clear" w:pos="720"/>
+              </w:tabs>
+              <w:jc w:val="right"/>
+              <w:rPr/>
+            </w:pPr>
+            <w:r>
+              <w:rPr/>
+              <w:t>37</w:t>
+            </w:r>
+          </w:p>
+        </w:tc>
+        <w:tc>
+          <w:tcPr>
+            <w:tcW w:w="7200" w:type="dxa"/>
+            <w:tcBorders/>
+            <w:vAlign w:val="bottom"/>
+          </w:tcPr>
+          <w:p>
+            <w:pPr>
+              <w:pStyle w:val="Normal"/>
+              <w:tabs>
+                <w:tab w:val="clear" w:pos="720"/>
+              </w:tabs>
+              <w:jc w:val="left"/>
+              <w:rPr/>
+            </w:pPr>
+            <w:r>
+              <w:rPr/>
+              <w:t>If “Y”, the output file will be overwritten;</w:t>
+            </w:r>
+          </w:p>
+        </w:tc>
+        <w:tc>
+          <w:tcPr>
+            <w:tcW w:w="1699" w:type="dxa"/>
+            <w:tcBorders/>
+            <w:vAlign w:val="bottom"/>
+          </w:tcPr>
+          <w:p>
+            <w:pPr>
+              <w:pStyle w:val="Normal"/>
+              <w:tabs>
+                <w:tab w:val="clear" w:pos="720"/>
+              </w:tabs>
+              <w:jc w:val="left"/>
+              <w:rPr/>
+            </w:pPr>
+            <w:r>
+              <w:rPr/>
+              <w:t>Functional</w:t>
+            </w:r>
+          </w:p>
+        </w:tc>
+      </w:tr>
+      <w:tr>
+        <w:trPr>
+          <w:trHeight w:val="265" w:hRule="atLeast"/>
+        </w:trPr>
+        <w:tc>
+          <w:tcPr>
+            <w:tcW w:w="540" w:type="dxa"/>
+            <w:tcBorders/>
+            <w:vAlign w:val="bottom"/>
+          </w:tcPr>
+          <w:p>
+            <w:pPr>
+              <w:pStyle w:val="Normal"/>
+              <w:tabs>
+                <w:tab w:val="clear" w:pos="720"/>
+              </w:tabs>
+              <w:jc w:val="right"/>
+              <w:rPr/>
+            </w:pPr>
+            <w:r>
+              <w:rPr/>
+              <w:t>38</w:t>
+            </w:r>
+          </w:p>
+        </w:tc>
+        <w:tc>
+          <w:tcPr>
+            <w:tcW w:w="7200" w:type="dxa"/>
+            <w:tcBorders/>
+            <w:vAlign w:val="bottom"/>
+          </w:tcPr>
+          <w:p>
+            <w:pPr>
+              <w:pStyle w:val="Normal"/>
+              <w:tabs>
+                <w:tab w:val="clear" w:pos="720"/>
+              </w:tabs>
+              <w:jc w:val="left"/>
+              <w:rPr/>
+            </w:pPr>
+            <w:r>
+              <w:rPr/>
+              <w:t xml:space="preserve">if “N”, the generated output will be discarded. </w:t>
+            </w:r>
+          </w:p>
+        </w:tc>
+        <w:tc>
+          <w:tcPr>
+            <w:tcW w:w="1699" w:type="dxa"/>
+            <w:tcBorders/>
+            <w:vAlign w:val="bottom"/>
+          </w:tcPr>
+          <w:p>
+            <w:pPr>
+              <w:pStyle w:val="Normal"/>
+              <w:tabs>
+                <w:tab w:val="clear" w:pos="720"/>
+              </w:tabs>
+              <w:jc w:val="left"/>
+              <w:rPr/>
+            </w:pPr>
+            <w:r>
+              <w:rPr/>
+              <w:t>Functional</w:t>
+            </w:r>
+          </w:p>
+        </w:tc>
+      </w:tr>
+      <w:tr>
+        <w:trPr>
+          <w:trHeight w:val="265" w:hRule="atLeast"/>
+        </w:trPr>
+        <w:tc>
+          <w:tcPr>
+            <w:tcW w:w="540" w:type="dxa"/>
+            <w:tcBorders/>
+            <w:vAlign w:val="bottom"/>
+          </w:tcPr>
+          <w:p>
+            <w:pPr>
+              <w:pStyle w:val="Normal"/>
+              <w:tabs>
+                <w:tab w:val="clear" w:pos="720"/>
+              </w:tabs>
+              <w:jc w:val="right"/>
+              <w:rPr/>
+            </w:pPr>
+            <w:r>
+              <w:rPr/>
+              <w:t>39</w:t>
+            </w:r>
+          </w:p>
+        </w:tc>
+        <w:tc>
+          <w:tcPr>
+            <w:tcW w:w="7200" w:type="dxa"/>
+            <w:tcBorders/>
+            <w:vAlign w:val="bottom"/>
+          </w:tcPr>
+          <w:p>
+            <w:pPr>
+              <w:pStyle w:val="Normal"/>
+              <w:tabs>
+                <w:tab w:val="clear" w:pos="720"/>
+              </w:tabs>
+              <w:jc w:val="left"/>
+              <w:rPr/>
+            </w:pPr>
+            <w:r>
+              <w:rPr/>
+              <w:t>If the specified output report does not exist in the path specified, it will be created.</w:t>
+            </w:r>
+          </w:p>
+        </w:tc>
+        <w:tc>
+          <w:tcPr>
+            <w:tcW w:w="1699" w:type="dxa"/>
+            <w:tcBorders/>
+            <w:vAlign w:val="bottom"/>
+          </w:tcPr>
+          <w:p>
+            <w:pPr>
+              <w:pStyle w:val="Normal"/>
+              <w:tabs>
+                <w:tab w:val="clear" w:pos="720"/>
+              </w:tabs>
+              <w:jc w:val="left"/>
+              <w:rPr/>
+            </w:pPr>
+            <w:r>
+              <w:rPr/>
+              <w:t>Functional</w:t>
+            </w:r>
+          </w:p>
+        </w:tc>
+      </w:tr>
+      <w:tr>
+        <w:trPr>
+          <w:trHeight w:val="265" w:hRule="atLeast"/>
+        </w:trPr>
+        <w:tc>
+          <w:tcPr>
+            <w:tcW w:w="540" w:type="dxa"/>
+            <w:tcBorders/>
+            <w:vAlign w:val="bottom"/>
+          </w:tcPr>
+          <w:p>
+            <w:pPr>
+              <w:pStyle w:val="Normal"/>
+              <w:tabs>
+                <w:tab w:val="clear" w:pos="720"/>
+              </w:tabs>
+              <w:jc w:val="right"/>
+              <w:rPr/>
+            </w:pPr>
+            <w:r>
+              <w:rPr/>
+              <w:t>40</w:t>
+            </w:r>
+          </w:p>
+        </w:tc>
+        <w:tc>
+          <w:tcPr>
+            <w:tcW w:w="7200" w:type="dxa"/>
+            <w:tcBorders/>
+            <w:vAlign w:val="bottom"/>
+          </w:tcPr>
+          <w:p>
+            <w:pPr>
+              <w:pStyle w:val="Normal"/>
+              <w:tabs>
+                <w:tab w:val="clear" w:pos="720"/>
+              </w:tabs>
+              <w:jc w:val="left"/>
+              <w:rPr/>
+            </w:pPr>
+            <w:r>
+              <w:rPr/>
+              <w:t>Calling “golf -ctg filename outuput-directory” shall generate 3 files in output directory: “trank.rep”, “golfer.rep”,”course.rep”.</w:t>
+            </w:r>
+          </w:p>
+        </w:tc>
+        <w:tc>
+          <w:tcPr>
+            <w:tcW w:w="1699" w:type="dxa"/>
+            <w:tcBorders/>
+            <w:vAlign w:val="bottom"/>
+          </w:tcPr>
+          <w:p>
+            <w:pPr>
+              <w:pStyle w:val="Normal"/>
+              <w:tabs>
+                <w:tab w:val="clear" w:pos="720"/>
+              </w:tabs>
+              <w:jc w:val="left"/>
+              <w:rPr/>
+            </w:pPr>
+            <w:r>
+              <w:rPr/>
+              <w:t>Functional</w:t>
+            </w:r>
+          </w:p>
+        </w:tc>
+      </w:tr>
+      <w:tr>
+        <w:trPr>
+          <w:trHeight w:val="265" w:hRule="atLeast"/>
+        </w:trPr>
+        <w:tc>
+          <w:tcPr>
+            <w:tcW w:w="540" w:type="dxa"/>
+            <w:tcBorders/>
+            <w:vAlign w:val="bottom"/>
+          </w:tcPr>
+          <w:p>
+            <w:pPr>
+              <w:pStyle w:val="Normal"/>
+              <w:tabs>
+                <w:tab w:val="clear" w:pos="720"/>
+              </w:tabs>
+              <w:jc w:val="right"/>
+              <w:rPr/>
+            </w:pPr>
+            <w:r>
+              <w:rPr/>
+              <w:t>41</w:t>
+            </w:r>
+          </w:p>
+        </w:tc>
+        <w:tc>
+          <w:tcPr>
+            <w:tcW w:w="7200" w:type="dxa"/>
+            <w:tcBorders/>
+            <w:vAlign w:val="bottom"/>
+          </w:tcPr>
+          <w:p>
+            <w:pPr>
+              <w:pStyle w:val="Normal"/>
+              <w:tabs>
+                <w:tab w:val="clear" w:pos="720"/>
+              </w:tabs>
+              <w:jc w:val="left"/>
+              <w:rPr/>
+            </w:pPr>
+            <w:r>
+              <w:rPr/>
+              <w:t xml:space="preserve">Calling  “golf -c filename output-directory” shall generate an output file: “course.rep”. </w:t>
+            </w:r>
+          </w:p>
+        </w:tc>
+        <w:tc>
+          <w:tcPr>
+            <w:tcW w:w="1699" w:type="dxa"/>
+            <w:tcBorders/>
+            <w:vAlign w:val="bottom"/>
+          </w:tcPr>
+          <w:p>
+            <w:pPr>
+              <w:pStyle w:val="Normal"/>
+              <w:tabs>
+                <w:tab w:val="clear" w:pos="720"/>
+              </w:tabs>
+              <w:jc w:val="left"/>
+              <w:rPr/>
+            </w:pPr>
+            <w:r>
+              <w:rPr/>
+              <w:t>Functional</w:t>
+            </w:r>
+          </w:p>
+        </w:tc>
+      </w:tr>
+      <w:tr>
+        <w:trPr>
+          <w:trHeight w:val="265" w:hRule="atLeast"/>
+        </w:trPr>
+        <w:tc>
+          <w:tcPr>
+            <w:tcW w:w="540" w:type="dxa"/>
+            <w:tcBorders/>
+            <w:vAlign w:val="bottom"/>
+          </w:tcPr>
+          <w:p>
+            <w:pPr>
+              <w:pStyle w:val="Normal"/>
+              <w:tabs>
+                <w:tab w:val="clear" w:pos="720"/>
+              </w:tabs>
+              <w:jc w:val="right"/>
+              <w:rPr/>
+            </w:pPr>
+            <w:r>
+              <w:rPr/>
+              <w:t>42</w:t>
+            </w:r>
+          </w:p>
+        </w:tc>
+        <w:tc>
+          <w:tcPr>
+            <w:tcW w:w="7200" w:type="dxa"/>
+            <w:tcBorders/>
+            <w:vAlign w:val="bottom"/>
+          </w:tcPr>
+          <w:p>
+            <w:pPr>
+              <w:pStyle w:val="Normal"/>
+              <w:tabs>
+                <w:tab w:val="clear" w:pos="720"/>
+              </w:tabs>
+              <w:jc w:val="left"/>
+              <w:rPr/>
+            </w:pPr>
+            <w:r>
+              <w:rPr/>
+              <w:t>Calling  the prtgram with command line opti son “-t” shall generate an output file: “trank.rep”. “golf -c filename output-directory”</w:t>
+            </w:r>
+          </w:p>
+        </w:tc>
+        <w:tc>
+          <w:tcPr>
+            <w:tcW w:w="1699" w:type="dxa"/>
+            <w:tcBorders/>
+            <w:vAlign w:val="bottom"/>
+          </w:tcPr>
+          <w:p>
+            <w:pPr>
+              <w:pStyle w:val="Normal"/>
+              <w:tabs>
+                <w:tab w:val="clear" w:pos="720"/>
+              </w:tabs>
+              <w:jc w:val="left"/>
+              <w:rPr/>
+            </w:pPr>
+            <w:r>
+              <w:rPr/>
+              <w:t>Functional</w:t>
+            </w:r>
+          </w:p>
+        </w:tc>
+      </w:tr>
+      <w:tr>
+        <w:trPr>
+          <w:trHeight w:val="265" w:hRule="atLeast"/>
+        </w:trPr>
+        <w:tc>
+          <w:tcPr>
+            <w:tcW w:w="540" w:type="dxa"/>
+            <w:tcBorders/>
+            <w:vAlign w:val="bottom"/>
+          </w:tcPr>
+          <w:p>
+            <w:pPr>
+              <w:pStyle w:val="Normal"/>
+              <w:tabs>
+                <w:tab w:val="clear" w:pos="720"/>
+              </w:tabs>
+              <w:jc w:val="right"/>
+              <w:rPr/>
+            </w:pPr>
+            <w:r>
+              <w:rPr/>
+              <w:t>43</w:t>
+            </w:r>
+          </w:p>
+        </w:tc>
+        <w:tc>
+          <w:tcPr>
+            <w:tcW w:w="7200" w:type="dxa"/>
+            <w:tcBorders/>
+            <w:vAlign w:val="bottom"/>
+          </w:tcPr>
+          <w:p>
+            <w:pPr>
+              <w:pStyle w:val="Normal"/>
+              <w:tabs>
+                <w:tab w:val="clear" w:pos="720"/>
+              </w:tabs>
+              <w:jc w:val="left"/>
+              <w:rPr/>
+            </w:pPr>
+            <w:r>
+              <w:rPr/>
+              <w:t xml:space="preserve">Calling “golf -g filename output-directory” shall generate an output file: “golfer.rep”. </w:t>
+            </w:r>
+          </w:p>
+        </w:tc>
+        <w:tc>
+          <w:tcPr>
+            <w:tcW w:w="1699" w:type="dxa"/>
+            <w:tcBorders/>
+            <w:vAlign w:val="bottom"/>
+          </w:tcPr>
+          <w:p>
+            <w:pPr>
+              <w:pStyle w:val="Normal"/>
+              <w:tabs>
+                <w:tab w:val="clear" w:pos="720"/>
+              </w:tabs>
+              <w:jc w:val="left"/>
+              <w:rPr/>
+            </w:pPr>
+            <w:r>
+              <w:rPr/>
+              <w:t>Functional</w:t>
+            </w:r>
+          </w:p>
+        </w:tc>
+      </w:tr>
+      <w:tr>
+        <w:trPr>
+          <w:trHeight w:val="265" w:hRule="atLeast"/>
+        </w:trPr>
+        <w:tc>
+          <w:tcPr>
+            <w:tcW w:w="540" w:type="dxa"/>
+            <w:tcBorders/>
+            <w:vAlign w:val="bottom"/>
+          </w:tcPr>
+          <w:p>
+            <w:pPr>
+              <w:pStyle w:val="Normal"/>
+              <w:tabs>
+                <w:tab w:val="clear" w:pos="720"/>
+              </w:tabs>
+              <w:jc w:val="right"/>
+              <w:rPr/>
+            </w:pPr>
+            <w:r>
+              <w:rPr/>
+              <w:t>44</w:t>
+            </w:r>
+          </w:p>
+        </w:tc>
+        <w:tc>
+          <w:tcPr>
+            <w:tcW w:w="7200" w:type="dxa"/>
+            <w:tcBorders/>
+            <w:vAlign w:val="bottom"/>
+          </w:tcPr>
+          <w:p>
+            <w:pPr>
+              <w:pStyle w:val="Normal"/>
+              <w:tabs>
+                <w:tab w:val="clear" w:pos="720"/>
+              </w:tabs>
+              <w:jc w:val="left"/>
+              <w:rPr/>
+            </w:pPr>
+            <w:r>
+              <w:rPr/>
+              <w:t>Command line options “-c –t -g” shall be accepted</w:t>
+            </w:r>
+          </w:p>
+        </w:tc>
+        <w:tc>
+          <w:tcPr>
+            <w:tcW w:w="1699" w:type="dxa"/>
+            <w:tcBorders/>
+            <w:vAlign w:val="bottom"/>
+          </w:tcPr>
+          <w:p>
+            <w:pPr>
+              <w:pStyle w:val="Normal"/>
+              <w:tabs>
+                <w:tab w:val="clear" w:pos="720"/>
+              </w:tabs>
+              <w:jc w:val="left"/>
+              <w:rPr/>
+            </w:pPr>
+            <w:r>
+              <w:rPr/>
+              <w:t>Functional</w:t>
+            </w:r>
+          </w:p>
+        </w:tc>
+      </w:tr>
+      <w:tr>
+        <w:trPr>
+          <w:trHeight w:val="265" w:hRule="atLeast"/>
+        </w:trPr>
+        <w:tc>
+          <w:tcPr>
+            <w:tcW w:w="540" w:type="dxa"/>
+            <w:tcBorders/>
+            <w:vAlign w:val="bottom"/>
+          </w:tcPr>
+          <w:p>
+            <w:pPr>
+              <w:pStyle w:val="Normal"/>
+              <w:tabs>
+                <w:tab w:val="clear" w:pos="720"/>
+              </w:tabs>
+              <w:jc w:val="right"/>
+              <w:rPr/>
+            </w:pPr>
+            <w:r>
+              <w:rPr/>
+              <w:t>45</w:t>
+            </w:r>
+          </w:p>
+        </w:tc>
+        <w:tc>
+          <w:tcPr>
+            <w:tcW w:w="7200" w:type="dxa"/>
+            <w:tcBorders/>
+            <w:vAlign w:val="bottom"/>
+          </w:tcPr>
+          <w:p>
+            <w:pPr>
+              <w:pStyle w:val="Normal"/>
+              <w:tabs>
+                <w:tab w:val="clear" w:pos="720"/>
+              </w:tabs>
+              <w:jc w:val="left"/>
+              <w:rPr/>
+            </w:pPr>
+            <w:r>
+              <w:rPr/>
+              <w:t>Command line option “-k” shall display an “unrecognizable options” message</w:t>
+            </w:r>
+          </w:p>
+        </w:tc>
+        <w:tc>
+          <w:tcPr>
+            <w:tcW w:w="1699" w:type="dxa"/>
+            <w:tcBorders/>
+            <w:vAlign w:val="bottom"/>
+          </w:tcPr>
+          <w:p>
+            <w:pPr>
+              <w:pStyle w:val="Normal"/>
+              <w:tabs>
+                <w:tab w:val="clear" w:pos="720"/>
+              </w:tabs>
+              <w:jc w:val="left"/>
+              <w:rPr/>
+            </w:pPr>
+            <w:r>
+              <w:rPr/>
+              <w:t>Functional</w:t>
+            </w:r>
+          </w:p>
+        </w:tc>
+      </w:tr>
+      <w:tr>
+        <w:trPr>
+          <w:trHeight w:val="265" w:hRule="atLeast"/>
+        </w:trPr>
+        <w:tc>
+          <w:tcPr>
+            <w:tcW w:w="540" w:type="dxa"/>
+            <w:tcBorders/>
+            <w:vAlign w:val="bottom"/>
+          </w:tcPr>
+          <w:p>
+            <w:pPr>
+              <w:pStyle w:val="Normal"/>
+              <w:tabs>
+                <w:tab w:val="clear" w:pos="720"/>
+              </w:tabs>
+              <w:jc w:val="right"/>
+              <w:rPr/>
+            </w:pPr>
+            <w:r>
+              <w:rPr/>
+              <w:t>46</w:t>
+            </w:r>
+          </w:p>
+        </w:tc>
+        <w:tc>
+          <w:tcPr>
+            <w:tcW w:w="7200" w:type="dxa"/>
+            <w:tcBorders/>
+            <w:vAlign w:val="bottom"/>
+          </w:tcPr>
+          <w:p>
+            <w:pPr>
+              <w:pStyle w:val="Normal"/>
+              <w:tabs>
+                <w:tab w:val="clear" w:pos="720"/>
+              </w:tabs>
+              <w:jc w:val="left"/>
+              <w:rPr/>
+            </w:pPr>
+            <w:r>
+              <w:rPr/>
+              <w:t>Command line option “-g” shall be accepted</w:t>
+            </w:r>
+          </w:p>
+        </w:tc>
+        <w:tc>
+          <w:tcPr>
+            <w:tcW w:w="1699" w:type="dxa"/>
+            <w:tcBorders/>
+            <w:vAlign w:val="bottom"/>
+          </w:tcPr>
+          <w:p>
+            <w:pPr>
+              <w:pStyle w:val="Normal"/>
+              <w:tabs>
+                <w:tab w:val="clear" w:pos="720"/>
+              </w:tabs>
+              <w:jc w:val="left"/>
+              <w:rPr/>
+            </w:pPr>
+            <w:r>
+              <w:rPr/>
+              <w:t>Functional</w:t>
+            </w:r>
+          </w:p>
+        </w:tc>
+      </w:tr>
+      <w:tr>
+        <w:trPr>
+          <w:trHeight w:val="265" w:hRule="atLeast"/>
+        </w:trPr>
+        <w:tc>
+          <w:tcPr>
+            <w:tcW w:w="540" w:type="dxa"/>
+            <w:tcBorders/>
+            <w:vAlign w:val="bottom"/>
+          </w:tcPr>
+          <w:p>
+            <w:pPr>
+              <w:pStyle w:val="Normal"/>
+              <w:tabs>
+                <w:tab w:val="clear" w:pos="720"/>
+              </w:tabs>
+              <w:jc w:val="right"/>
+              <w:rPr/>
+            </w:pPr>
+            <w:r>
+              <w:rPr/>
+              <w:t>47</w:t>
+            </w:r>
+          </w:p>
+        </w:tc>
+        <w:tc>
+          <w:tcPr>
+            <w:tcW w:w="7200" w:type="dxa"/>
+            <w:tcBorders/>
+            <w:vAlign w:val="bottom"/>
+          </w:tcPr>
+          <w:p>
+            <w:pPr>
+              <w:pStyle w:val="Normal"/>
+              <w:tabs>
+                <w:tab w:val="clear" w:pos="720"/>
+              </w:tabs>
+              <w:jc w:val="left"/>
+              <w:rPr/>
+            </w:pPr>
+            <w:r>
+              <w:rPr/>
+              <w:t>Command line option “-t” shall be accepted</w:t>
+            </w:r>
+          </w:p>
+        </w:tc>
+        <w:tc>
+          <w:tcPr>
+            <w:tcW w:w="1699" w:type="dxa"/>
+            <w:tcBorders/>
+            <w:vAlign w:val="bottom"/>
+          </w:tcPr>
+          <w:p>
+            <w:pPr>
+              <w:pStyle w:val="Normal"/>
+              <w:tabs>
+                <w:tab w:val="clear" w:pos="720"/>
+              </w:tabs>
+              <w:jc w:val="left"/>
+              <w:rPr/>
+            </w:pPr>
+            <w:r>
+              <w:rPr/>
+              <w:t>Functional</w:t>
+            </w:r>
+          </w:p>
+        </w:tc>
+      </w:tr>
+      <w:tr>
+        <w:trPr>
+          <w:trHeight w:val="265" w:hRule="atLeast"/>
+        </w:trPr>
+        <w:tc>
+          <w:tcPr>
+            <w:tcW w:w="540" w:type="dxa"/>
+            <w:tcBorders/>
+            <w:vAlign w:val="bottom"/>
+          </w:tcPr>
+          <w:p>
+            <w:pPr>
+              <w:pStyle w:val="Normal"/>
+              <w:tabs>
+                <w:tab w:val="clear" w:pos="720"/>
+              </w:tabs>
+              <w:jc w:val="right"/>
+              <w:rPr/>
+            </w:pPr>
+            <w:r>
+              <w:rPr/>
+              <w:t>48</w:t>
+            </w:r>
+          </w:p>
+        </w:tc>
+        <w:tc>
+          <w:tcPr>
+            <w:tcW w:w="7200" w:type="dxa"/>
+            <w:tcBorders/>
+            <w:vAlign w:val="bottom"/>
+          </w:tcPr>
+          <w:p>
+            <w:pPr>
+              <w:pStyle w:val="Normal"/>
+              <w:tabs>
+                <w:tab w:val="clear" w:pos="720"/>
+              </w:tabs>
+              <w:jc w:val="left"/>
+              <w:rPr/>
+            </w:pPr>
+            <w:r>
+              <w:rPr/>
+              <w:t>Command line option “-c” shall be accepted</w:t>
+            </w:r>
+          </w:p>
+        </w:tc>
+        <w:tc>
+          <w:tcPr>
+            <w:tcW w:w="1699" w:type="dxa"/>
+            <w:tcBorders/>
+            <w:vAlign w:val="bottom"/>
+          </w:tcPr>
+          <w:p>
+            <w:pPr>
+              <w:pStyle w:val="Normal"/>
+              <w:tabs>
+                <w:tab w:val="clear" w:pos="720"/>
+              </w:tabs>
+              <w:jc w:val="left"/>
+              <w:rPr/>
+            </w:pPr>
+            <w:r>
+              <w:rPr/>
+              <w:t>Functional</w:t>
+            </w:r>
+          </w:p>
+        </w:tc>
+      </w:tr>
+      <w:tr>
+        <w:trPr>
+          <w:trHeight w:val="265" w:hRule="atLeast"/>
+        </w:trPr>
+        <w:tc>
+          <w:tcPr>
+            <w:tcW w:w="540" w:type="dxa"/>
+            <w:tcBorders/>
+            <w:vAlign w:val="bottom"/>
+          </w:tcPr>
+          <w:p>
+            <w:pPr>
+              <w:pStyle w:val="Normal"/>
+              <w:tabs>
+                <w:tab w:val="clear" w:pos="720"/>
+              </w:tabs>
+              <w:jc w:val="right"/>
+              <w:rPr/>
+            </w:pPr>
+            <w:r>
+              <w:rPr/>
+              <w:t>49</w:t>
+            </w:r>
+          </w:p>
+        </w:tc>
+        <w:tc>
+          <w:tcPr>
+            <w:tcW w:w="7200" w:type="dxa"/>
+            <w:tcBorders/>
+            <w:vAlign w:val="bottom"/>
+          </w:tcPr>
+          <w:p>
+            <w:pPr>
+              <w:pStyle w:val="Normal"/>
+              <w:tabs>
+                <w:tab w:val="clear" w:pos="720"/>
+              </w:tabs>
+              <w:jc w:val="left"/>
+              <w:rPr/>
+            </w:pPr>
+            <w:r>
+              <w:rPr/>
+              <w:t>Command line option “-j” shall display an “unrecognizable options” message</w:t>
+            </w:r>
+          </w:p>
+        </w:tc>
+        <w:tc>
+          <w:tcPr>
+            <w:tcW w:w="1699" w:type="dxa"/>
+            <w:tcBorders/>
+            <w:vAlign w:val="bottom"/>
+          </w:tcPr>
+          <w:p>
+            <w:pPr>
+              <w:pStyle w:val="Normal"/>
+              <w:tabs>
+                <w:tab w:val="clear" w:pos="720"/>
+              </w:tabs>
+              <w:jc w:val="left"/>
+              <w:rPr/>
+            </w:pPr>
+            <w:r>
+              <w:rPr/>
+              <w:t>Functional</w:t>
+            </w:r>
+          </w:p>
+        </w:tc>
+      </w:tr>
+      <w:tr>
+        <w:trPr>
+          <w:trHeight w:val="265" w:hRule="atLeast"/>
+        </w:trPr>
+        <w:tc>
+          <w:tcPr>
+            <w:tcW w:w="540" w:type="dxa"/>
+            <w:tcBorders/>
+            <w:vAlign w:val="bottom"/>
+          </w:tcPr>
+          <w:p>
+            <w:pPr>
+              <w:pStyle w:val="Normal"/>
+              <w:tabs>
+                <w:tab w:val="clear" w:pos="720"/>
+              </w:tabs>
+              <w:jc w:val="right"/>
+              <w:rPr/>
+            </w:pPr>
+            <w:r>
+              <w:rPr/>
+              <w:t>50</w:t>
+            </w:r>
+          </w:p>
+        </w:tc>
+        <w:tc>
+          <w:tcPr>
+            <w:tcW w:w="7200" w:type="dxa"/>
+            <w:tcBorders/>
+            <w:vAlign w:val="bottom"/>
+          </w:tcPr>
+          <w:p>
+            <w:pPr>
+              <w:pStyle w:val="Normal"/>
+              <w:tabs>
+                <w:tab w:val="clear" w:pos="720"/>
+              </w:tabs>
+              <w:jc w:val="left"/>
+              <w:rPr/>
+            </w:pPr>
+            <w:r>
+              <w:rPr/>
+              <w:t>Command line option “-kj” shall display an “unrecognizable options” message</w:t>
+            </w:r>
+          </w:p>
+        </w:tc>
+        <w:tc>
+          <w:tcPr>
+            <w:tcW w:w="1699" w:type="dxa"/>
+            <w:tcBorders/>
+            <w:vAlign w:val="bottom"/>
+          </w:tcPr>
+          <w:p>
+            <w:pPr>
+              <w:pStyle w:val="Normal"/>
+              <w:tabs>
+                <w:tab w:val="clear" w:pos="720"/>
+              </w:tabs>
+              <w:jc w:val="left"/>
+              <w:rPr/>
+            </w:pPr>
+            <w:r>
+              <w:rPr/>
+              <w:t>Functional</w:t>
+            </w:r>
+          </w:p>
+        </w:tc>
+      </w:tr>
+      <w:tr>
+        <w:trPr>
+          <w:trHeight w:val="265" w:hRule="atLeast"/>
+        </w:trPr>
+        <w:tc>
+          <w:tcPr>
+            <w:tcW w:w="540" w:type="dxa"/>
+            <w:tcBorders/>
+            <w:vAlign w:val="bottom"/>
+          </w:tcPr>
+          <w:p>
+            <w:pPr>
+              <w:pStyle w:val="Normal"/>
+              <w:tabs>
+                <w:tab w:val="clear" w:pos="720"/>
+              </w:tabs>
+              <w:jc w:val="right"/>
+              <w:rPr/>
+            </w:pPr>
+            <w:r>
+              <w:rPr/>
+              <w:t>51</w:t>
+            </w:r>
+          </w:p>
+        </w:tc>
+        <w:tc>
+          <w:tcPr>
+            <w:tcW w:w="7200" w:type="dxa"/>
+            <w:tcBorders/>
+            <w:vAlign w:val="bottom"/>
+          </w:tcPr>
+          <w:p>
+            <w:pPr>
+              <w:pStyle w:val="Normal"/>
+              <w:tabs>
+                <w:tab w:val="clear" w:pos="720"/>
+              </w:tabs>
+              <w:jc w:val="left"/>
+              <w:rPr/>
+            </w:pPr>
+            <w:r>
+              <w:rPr/>
+              <w:t>Command line option “-ckj” shall display an “unrecognizable options” message</w:t>
+            </w:r>
+          </w:p>
+        </w:tc>
+        <w:tc>
+          <w:tcPr>
+            <w:tcW w:w="1699" w:type="dxa"/>
+            <w:tcBorders/>
+            <w:vAlign w:val="bottom"/>
+          </w:tcPr>
+          <w:p>
+            <w:pPr>
+              <w:pStyle w:val="Normal"/>
+              <w:tabs>
+                <w:tab w:val="clear" w:pos="720"/>
+              </w:tabs>
+              <w:jc w:val="left"/>
+              <w:rPr/>
+            </w:pPr>
+            <w:r>
+              <w:rPr/>
+              <w:t>Functional</w:t>
+            </w:r>
+          </w:p>
+        </w:tc>
+      </w:tr>
+    </w:tbl>
+    <w:p>
+      <w:pPr>
+        <w:pStyle w:val="Normal"/>
+        <w:rPr/>
+      </w:pPr>
+      <w:r>
+        <w:rPr/>
+      </w:r>
+    </w:p>
+    <w:p>
+      <w:pPr>
+        <w:pStyle w:val="Normal"/>
+        <w:spacing w:before="0" w:after="120"/>
+        <w:ind w:left="810" w:hanging="0"/>
+        <w:jc w:val="both"/>
+        <w:rPr/>
+      </w:pPr>
+      <w:r>
+        <w:rPr/>
       </w:r>
     </w:p>
     <w:sectPr>
@@ -4994,6 +8772,29 @@
     <w:pPr/>
     <w:rPr/>
   </w:style>
+  <w:style w:type="paragraph" w:styleId="TableContents">
+    <w:name w:val="Table Contents"/>
+    <w:basedOn w:val="Normal"/>
+    <w:qFormat/>
+    <w:pPr>
+      <w:widowControl w:val="false"/>
+      <w:suppressLineNumbers/>
+    </w:pPr>
+    <w:rPr/>
+  </w:style>
+  <w:style w:type="paragraph" w:styleId="TableHeading">
+    <w:name w:val="Table Heading"/>
+    <w:basedOn w:val="TableContents"/>
+    <w:qFormat/>
+    <w:pPr>
+      <w:suppressLineNumbers/>
+      <w:jc w:val="center"/>
+    </w:pPr>
+    <w:rPr>
+      <w:b/>
+      <w:bCs/>
+    </w:rPr>
+  </w:style>
   <w:style w:type="numbering" w:styleId="NoList" w:default="1">
     <w:name w:val="No List"/>
     <w:semiHidden/>

</xml_diff>